<commit_message>
fixed work to be completed in management report to reflect who did what
</commit_message>
<xml_diff>
--- a/Documentation/ManageReports/Management_Report_1.docx
+++ b/Documentation/ManageReports/Management_Report_1.docx
@@ -1,6 +1,6 @@
 
 <file path=word/document.xml><?xml version="1.0" encoding="utf-8"?>
-<w:document xmlns:wpc="http://schemas.microsoft.com/office/word/2010/wordprocessingCanvas" xmlns:mc="http://schemas.openxmlformats.org/markup-compatibility/2006" xmlns:o="urn:schemas-microsoft-com:office:office" xmlns:r="http://schemas.openxmlformats.org/officeDocument/2006/relationships" xmlns:m="http://schemas.openxmlformats.org/officeDocument/2006/math" xmlns:v="urn:schemas-microsoft-com:vml" xmlns:wp14="http://schemas.microsoft.com/office/word/2010/wordprocessingDrawing" xmlns:wp="http://schemas.openxmlformats.org/drawingml/2006/wordprocessingDrawing" xmlns:w10="urn:schemas-microsoft-com:office:word" xmlns:w="http://schemas.openxmlformats.org/wordprocessingml/2006/main" xmlns:w14="http://schemas.microsoft.com/office/word/2010/wordml" xmlns:wpg="http://schemas.microsoft.com/office/word/2010/wordprocessingGroup" xmlns:wpi="http://schemas.microsoft.com/office/word/2010/wordprocessingInk" xmlns:wne="http://schemas.microsoft.com/office/word/2006/wordml" xmlns:wps="http://schemas.microsoft.com/office/word/2010/wordprocessingShape" mc:Ignorable="w14 wp14">
+<w:document xmlns:wpc="http://schemas.microsoft.com/office/word/2010/wordprocessingCanvas" xmlns:mo="http://schemas.microsoft.com/office/mac/office/2008/main" xmlns:mc="http://schemas.openxmlformats.org/markup-compatibility/2006" xmlns:mv="urn:schemas-microsoft-com:mac:vml" xmlns:o="urn:schemas-microsoft-com:office:office" xmlns:r="http://schemas.openxmlformats.org/officeDocument/2006/relationships" xmlns:m="http://schemas.openxmlformats.org/officeDocument/2006/math" xmlns:v="urn:schemas-microsoft-com:vml" xmlns:wp14="http://schemas.microsoft.com/office/word/2010/wordprocessingDrawing" xmlns:wp="http://schemas.openxmlformats.org/drawingml/2006/wordprocessingDrawing" xmlns:w10="urn:schemas-microsoft-com:office:word" xmlns:w="http://schemas.openxmlformats.org/wordprocessingml/2006/main" xmlns:w14="http://schemas.microsoft.com/office/word/2010/wordml" xmlns:wpg="http://schemas.microsoft.com/office/word/2010/wordprocessingGroup" xmlns:wpi="http://schemas.microsoft.com/office/word/2010/wordprocessingInk" xmlns:wne="http://schemas.microsoft.com/office/word/2006/wordml" xmlns:wps="http://schemas.microsoft.com/office/word/2010/wordprocessingShape" mc:Ignorable="w14 wp14">
   <w:body>
     <w:p>
       <w:pPr>
@@ -180,21 +180,12 @@
           <w:b/>
         </w:rPr>
       </w:pPr>
-      <w:proofErr w:type="spellStart"/>
-      <w:r>
-        <w:rPr>
-          <w:rFonts w:asciiTheme="majorHAnsi" w:hAnsiTheme="majorHAnsi"/>
-          <w:b/>
-        </w:rPr>
-        <w:t>Bertoglio</w:t>
-      </w:r>
-      <w:proofErr w:type="spellEnd"/>
-      <w:r>
-        <w:rPr>
-          <w:rFonts w:asciiTheme="majorHAnsi" w:hAnsiTheme="majorHAnsi"/>
-          <w:b/>
-        </w:rPr>
-        <w:t>, David</w:t>
+      <w:r>
+        <w:rPr>
+          <w:rFonts w:asciiTheme="majorHAnsi" w:hAnsiTheme="majorHAnsi"/>
+          <w:b/>
+        </w:rPr>
+        <w:t>Bertoglio, David</w:t>
       </w:r>
     </w:p>
     <w:p>
@@ -478,7 +469,6 @@
           <w:szCs w:val="28"/>
         </w:rPr>
       </w:pPr>
-      <w:proofErr w:type="spellStart"/>
       <w:r>
         <w:rPr>
           <w:rFonts w:asciiTheme="majorHAnsi" w:hAnsiTheme="majorHAnsi"/>
@@ -486,17 +476,7 @@
           <w:sz w:val="28"/>
           <w:szCs w:val="28"/>
         </w:rPr>
-        <w:t>Bertoglio</w:t>
-      </w:r>
-      <w:proofErr w:type="spellEnd"/>
-      <w:r>
-        <w:rPr>
-          <w:rFonts w:asciiTheme="majorHAnsi" w:hAnsiTheme="majorHAnsi"/>
-          <w:b/>
-          <w:sz w:val="28"/>
-          <w:szCs w:val="28"/>
-        </w:rPr>
-        <w:t>, David</w:t>
+        <w:t>Bertoglio, David</w:t>
       </w:r>
     </w:p>
     <w:p/>
@@ -650,7 +630,6 @@
           <w:szCs w:val="28"/>
         </w:rPr>
       </w:pPr>
-      <w:proofErr w:type="spellStart"/>
       <w:r>
         <w:rPr>
           <w:rFonts w:asciiTheme="majorHAnsi" w:hAnsiTheme="majorHAnsi"/>
@@ -658,17 +637,7 @@
           <w:sz w:val="28"/>
           <w:szCs w:val="28"/>
         </w:rPr>
-        <w:t>Bertoglio</w:t>
-      </w:r>
-      <w:proofErr w:type="spellEnd"/>
-      <w:r>
-        <w:rPr>
-          <w:rFonts w:asciiTheme="majorHAnsi" w:hAnsiTheme="majorHAnsi"/>
-          <w:b/>
-          <w:sz w:val="28"/>
-          <w:szCs w:val="28"/>
-        </w:rPr>
-        <w:t>, David</w:t>
+        <w:t>Bertoglio, David</w:t>
       </w:r>
     </w:p>
     <w:p/>
@@ -1748,12 +1717,9 @@
     <w:p/>
     <w:p/>
     <w:p/>
-    <w:p>
-      <w:bookmarkStart w:id="0" w:name="_GoBack"/>
-      <w:bookmarkEnd w:id="0"/>
-    </w:p>
     <w:p/>
     <w:p/>
+    <w:p/>
     <w:p>
       <w:pPr>
         <w:pStyle w:val="Heading1"/>
@@ -1761,7 +1727,7 @@
       <w:r>
         <w:br w:type="page"/>
       </w:r>
-      <w:bookmarkStart w:id="1" w:name="_Toc348102045"/>
+      <w:bookmarkStart w:id="0" w:name="_Toc348102045"/>
       <w:r>
         <w:lastRenderedPageBreak/>
         <w:t>Management</w:t>
@@ -1769,202 +1735,188 @@
       <w:r>
         <w:t xml:space="preserve"> Responsibilities</w:t>
       </w:r>
+      <w:bookmarkEnd w:id="0"/>
+    </w:p>
+    <w:p>
+      <w:r>
+        <w:t xml:space="preserve">Laura Morgan: </w:t>
+      </w:r>
+      <w:r>
+        <w:tab/>
+      </w:r>
+      <w:r>
+        <w:tab/>
+      </w:r>
+      <w:r>
+        <w:t xml:space="preserve">Document </w:t>
+      </w:r>
+      <w:r>
+        <w:t>p</w:t>
+      </w:r>
+      <w:r>
+        <w:t>reparation</w:t>
+      </w:r>
+    </w:p>
+    <w:p>
+      <w:r>
+        <w:t xml:space="preserve">Jireh Miaw: </w:t>
+      </w:r>
+      <w:r>
+        <w:tab/>
+      </w:r>
+      <w:r>
+        <w:tab/>
+      </w:r>
+      <w:r>
+        <w:tab/>
+      </w:r>
+      <w:r>
+        <w:t>Scheduling and task a</w:t>
+      </w:r>
+      <w:r>
+        <w:t>ssignment</w:t>
+      </w:r>
+    </w:p>
+    <w:p>
+      <w:pPr>
+        <w:rPr>
+          <w:rFonts w:asciiTheme="majorHAnsi" w:hAnsiTheme="majorHAnsi"/>
+        </w:rPr>
+      </w:pPr>
+      <w:r>
+        <w:rPr>
+          <w:rFonts w:asciiTheme="majorHAnsi" w:hAnsiTheme="majorHAnsi"/>
+        </w:rPr>
+        <w:t>Steven</w:t>
+      </w:r>
+      <w:r>
+        <w:rPr>
+          <w:rFonts w:asciiTheme="majorHAnsi" w:hAnsiTheme="majorHAnsi"/>
+        </w:rPr>
+        <w:t xml:space="preserve"> Hauser: </w:t>
+      </w:r>
+      <w:r>
+        <w:rPr>
+          <w:rFonts w:asciiTheme="majorHAnsi" w:hAnsiTheme="majorHAnsi"/>
+        </w:rPr>
+        <w:tab/>
+      </w:r>
+      <w:r>
+        <w:rPr>
+          <w:rFonts w:asciiTheme="majorHAnsi" w:hAnsiTheme="majorHAnsi"/>
+        </w:rPr>
+        <w:tab/>
+      </w:r>
+      <w:r>
+        <w:rPr>
+          <w:rFonts w:asciiTheme="majorHAnsi" w:hAnsiTheme="majorHAnsi"/>
+        </w:rPr>
+        <w:t>Configuration management and file syst</w:t>
+      </w:r>
+      <w:r>
+        <w:rPr>
+          <w:rFonts w:asciiTheme="majorHAnsi" w:hAnsiTheme="majorHAnsi"/>
+        </w:rPr>
+        <w:t>em control</w:t>
+      </w:r>
+    </w:p>
+    <w:p>
+      <w:pPr>
+        <w:rPr>
+          <w:rFonts w:asciiTheme="majorHAnsi" w:hAnsiTheme="majorHAnsi"/>
+        </w:rPr>
+      </w:pPr>
+      <w:r>
+        <w:rPr>
+          <w:rFonts w:asciiTheme="majorHAnsi" w:hAnsiTheme="majorHAnsi"/>
+        </w:rPr>
+        <w:t>Catherine</w:t>
+      </w:r>
+      <w:r>
+        <w:rPr>
+          <w:rFonts w:asciiTheme="majorHAnsi" w:hAnsiTheme="majorHAnsi"/>
+        </w:rPr>
+        <w:t xml:space="preserve"> </w:t>
+      </w:r>
+      <w:proofErr w:type="spellStart"/>
+      <w:r>
+        <w:rPr>
+          <w:rFonts w:asciiTheme="majorHAnsi" w:hAnsiTheme="majorHAnsi"/>
+        </w:rPr>
+        <w:t>Dworak</w:t>
+      </w:r>
+      <w:proofErr w:type="spellEnd"/>
+      <w:r>
+        <w:rPr>
+          <w:rFonts w:asciiTheme="majorHAnsi" w:hAnsiTheme="majorHAnsi"/>
+        </w:rPr>
+        <w:t xml:space="preserve">: </w:t>
+      </w:r>
+      <w:r>
+        <w:rPr>
+          <w:rFonts w:asciiTheme="majorHAnsi" w:hAnsiTheme="majorHAnsi"/>
+        </w:rPr>
+        <w:tab/>
+      </w:r>
+      <w:r>
+        <w:rPr>
+          <w:rFonts w:asciiTheme="majorHAnsi" w:hAnsiTheme="majorHAnsi"/>
+        </w:rPr>
+        <w:tab/>
+      </w:r>
+      <w:r>
+        <w:rPr>
+          <w:rFonts w:asciiTheme="majorHAnsi" w:hAnsiTheme="majorHAnsi"/>
+        </w:rPr>
+        <w:t>Web site development</w:t>
+      </w:r>
+    </w:p>
+    <w:p>
+      <w:pPr>
+        <w:rPr>
+          <w:rFonts w:asciiTheme="majorHAnsi" w:hAnsiTheme="majorHAnsi"/>
+        </w:rPr>
+      </w:pPr>
+      <w:r>
+        <w:rPr>
+          <w:rFonts w:asciiTheme="majorHAnsi" w:hAnsiTheme="majorHAnsi"/>
+        </w:rPr>
+        <w:t xml:space="preserve">David Bertoglio: </w:t>
+      </w:r>
+      <w:r>
+        <w:rPr>
+          <w:rFonts w:asciiTheme="majorHAnsi" w:hAnsiTheme="majorHAnsi"/>
+        </w:rPr>
+        <w:tab/>
+      </w:r>
+      <w:r>
+        <w:rPr>
+          <w:rFonts w:asciiTheme="majorHAnsi" w:hAnsiTheme="majorHAnsi"/>
+        </w:rPr>
+        <w:tab/>
+      </w:r>
+      <w:r>
+        <w:rPr>
+          <w:rFonts w:asciiTheme="majorHAnsi" w:hAnsiTheme="majorHAnsi"/>
+        </w:rPr>
+        <w:t>Pr</w:t>
+      </w:r>
+      <w:r>
+        <w:rPr>
+          <w:rFonts w:asciiTheme="majorHAnsi" w:hAnsiTheme="majorHAnsi"/>
+        </w:rPr>
+        <w:t>esentation preparation</w:t>
+      </w:r>
+    </w:p>
+    <w:p>
+      <w:pPr>
+        <w:pStyle w:val="Heading1"/>
+      </w:pPr>
+      <w:bookmarkStart w:id="1" w:name="_Toc348102046"/>
+      <w:r>
+        <w:t>Contributions</w:t>
+      </w:r>
       <w:bookmarkEnd w:id="1"/>
-    </w:p>
-    <w:p>
-      <w:r>
-        <w:t xml:space="preserve">Laura Morgan: </w:t>
-      </w:r>
-      <w:r>
-        <w:tab/>
-      </w:r>
-      <w:r>
-        <w:tab/>
-      </w:r>
-      <w:r>
-        <w:t xml:space="preserve">Document </w:t>
-      </w:r>
-      <w:r>
-        <w:t>p</w:t>
-      </w:r>
-      <w:r>
-        <w:t>reparation</w:t>
-      </w:r>
-    </w:p>
-    <w:p>
-      <w:r>
-        <w:t xml:space="preserve">Jireh Miaw: </w:t>
-      </w:r>
-      <w:r>
-        <w:tab/>
-      </w:r>
-      <w:r>
-        <w:tab/>
-      </w:r>
-      <w:r>
-        <w:tab/>
-      </w:r>
-      <w:r>
-        <w:t>Scheduling and task a</w:t>
-      </w:r>
-      <w:r>
-        <w:t>ssignment</w:t>
-      </w:r>
-    </w:p>
-    <w:p>
-      <w:pPr>
-        <w:rPr>
-          <w:rFonts w:asciiTheme="majorHAnsi" w:hAnsiTheme="majorHAnsi"/>
-        </w:rPr>
-      </w:pPr>
-      <w:r>
-        <w:rPr>
-          <w:rFonts w:asciiTheme="majorHAnsi" w:hAnsiTheme="majorHAnsi"/>
-        </w:rPr>
-        <w:t>Steven</w:t>
-      </w:r>
-      <w:r>
-        <w:rPr>
-          <w:rFonts w:asciiTheme="majorHAnsi" w:hAnsiTheme="majorHAnsi"/>
-        </w:rPr>
-        <w:t xml:space="preserve"> Hauser: </w:t>
-      </w:r>
-      <w:r>
-        <w:rPr>
-          <w:rFonts w:asciiTheme="majorHAnsi" w:hAnsiTheme="majorHAnsi"/>
-        </w:rPr>
-        <w:tab/>
-      </w:r>
-      <w:r>
-        <w:rPr>
-          <w:rFonts w:asciiTheme="majorHAnsi" w:hAnsiTheme="majorHAnsi"/>
-        </w:rPr>
-        <w:tab/>
-      </w:r>
-      <w:r>
-        <w:rPr>
-          <w:rFonts w:asciiTheme="majorHAnsi" w:hAnsiTheme="majorHAnsi"/>
-        </w:rPr>
-        <w:t>Configuration management and file syst</w:t>
-      </w:r>
-      <w:r>
-        <w:rPr>
-          <w:rFonts w:asciiTheme="majorHAnsi" w:hAnsiTheme="majorHAnsi"/>
-        </w:rPr>
-        <w:t>em control</w:t>
-      </w:r>
-    </w:p>
-    <w:p>
-      <w:pPr>
-        <w:rPr>
-          <w:rFonts w:asciiTheme="majorHAnsi" w:hAnsiTheme="majorHAnsi"/>
-        </w:rPr>
-      </w:pPr>
-      <w:r>
-        <w:rPr>
-          <w:rFonts w:asciiTheme="majorHAnsi" w:hAnsiTheme="majorHAnsi"/>
-        </w:rPr>
-        <w:t>Catherine</w:t>
-      </w:r>
-      <w:r>
-        <w:rPr>
-          <w:rFonts w:asciiTheme="majorHAnsi" w:hAnsiTheme="majorHAnsi"/>
-        </w:rPr>
-        <w:t xml:space="preserve"> </w:t>
-      </w:r>
-      <w:proofErr w:type="spellStart"/>
-      <w:r>
-        <w:rPr>
-          <w:rFonts w:asciiTheme="majorHAnsi" w:hAnsiTheme="majorHAnsi"/>
-        </w:rPr>
-        <w:t>Dworak</w:t>
-      </w:r>
-      <w:proofErr w:type="spellEnd"/>
-      <w:r>
-        <w:rPr>
-          <w:rFonts w:asciiTheme="majorHAnsi" w:hAnsiTheme="majorHAnsi"/>
-        </w:rPr>
-        <w:t xml:space="preserve">: </w:t>
-      </w:r>
-      <w:r>
-        <w:rPr>
-          <w:rFonts w:asciiTheme="majorHAnsi" w:hAnsiTheme="majorHAnsi"/>
-        </w:rPr>
-        <w:tab/>
-      </w:r>
-      <w:r>
-        <w:rPr>
-          <w:rFonts w:asciiTheme="majorHAnsi" w:hAnsiTheme="majorHAnsi"/>
-        </w:rPr>
-        <w:tab/>
-      </w:r>
-      <w:r>
-        <w:rPr>
-          <w:rFonts w:asciiTheme="majorHAnsi" w:hAnsiTheme="majorHAnsi"/>
-        </w:rPr>
-        <w:t>Web site development</w:t>
-      </w:r>
-    </w:p>
-    <w:p>
-      <w:pPr>
-        <w:rPr>
-          <w:rFonts w:asciiTheme="majorHAnsi" w:hAnsiTheme="majorHAnsi"/>
-        </w:rPr>
-      </w:pPr>
-      <w:r>
-        <w:rPr>
-          <w:rFonts w:asciiTheme="majorHAnsi" w:hAnsiTheme="majorHAnsi"/>
-        </w:rPr>
-        <w:t xml:space="preserve">David </w:t>
-      </w:r>
-      <w:proofErr w:type="spellStart"/>
-      <w:r>
-        <w:rPr>
-          <w:rFonts w:asciiTheme="majorHAnsi" w:hAnsiTheme="majorHAnsi"/>
-        </w:rPr>
-        <w:t>Bertoglio</w:t>
-      </w:r>
-      <w:proofErr w:type="spellEnd"/>
-      <w:r>
-        <w:rPr>
-          <w:rFonts w:asciiTheme="majorHAnsi" w:hAnsiTheme="majorHAnsi"/>
-        </w:rPr>
-        <w:t xml:space="preserve">: </w:t>
-      </w:r>
-      <w:r>
-        <w:rPr>
-          <w:rFonts w:asciiTheme="majorHAnsi" w:hAnsiTheme="majorHAnsi"/>
-        </w:rPr>
-        <w:tab/>
-      </w:r>
-      <w:r>
-        <w:rPr>
-          <w:rFonts w:asciiTheme="majorHAnsi" w:hAnsiTheme="majorHAnsi"/>
-        </w:rPr>
-        <w:tab/>
-      </w:r>
-      <w:r>
-        <w:rPr>
-          <w:rFonts w:asciiTheme="majorHAnsi" w:hAnsiTheme="majorHAnsi"/>
-        </w:rPr>
-        <w:t>Pr</w:t>
-      </w:r>
-      <w:r>
-        <w:rPr>
-          <w:rFonts w:asciiTheme="majorHAnsi" w:hAnsiTheme="majorHAnsi"/>
-        </w:rPr>
-        <w:t>esentation preparation</w:t>
-      </w:r>
-    </w:p>
-    <w:p>
-      <w:pPr>
-        <w:pStyle w:val="Heading1"/>
-      </w:pPr>
-      <w:bookmarkStart w:id="2" w:name="_Toc348102046"/>
-      <w:r>
-        <w:t>Contributions</w:t>
-      </w:r>
-      <w:bookmarkEnd w:id="2"/>
     </w:p>
     <w:p>
       <w:r>
@@ -2137,21 +2089,7 @@
         <w:rPr>
           <w:rFonts w:asciiTheme="majorHAnsi" w:hAnsiTheme="majorHAnsi"/>
         </w:rPr>
-        <w:t xml:space="preserve">David </w:t>
-      </w:r>
-      <w:proofErr w:type="spellStart"/>
-      <w:r>
-        <w:rPr>
-          <w:rFonts w:asciiTheme="majorHAnsi" w:hAnsiTheme="majorHAnsi"/>
-        </w:rPr>
-        <w:t>Bertoglio</w:t>
-      </w:r>
-      <w:proofErr w:type="spellEnd"/>
-      <w:r>
-        <w:rPr>
-          <w:rFonts w:asciiTheme="majorHAnsi" w:hAnsiTheme="majorHAnsi"/>
-        </w:rPr>
-        <w:t xml:space="preserve">: </w:t>
+        <w:t xml:space="preserve">David Bertoglio: </w:t>
       </w:r>
     </w:p>
     <w:p>
@@ -2197,115 +2135,101 @@
       <w:pPr>
         <w:pStyle w:val="Heading1"/>
       </w:pPr>
-      <w:bookmarkStart w:id="3" w:name="_Toc348102047"/>
+      <w:bookmarkStart w:id="2" w:name="_Toc348102047"/>
       <w:r>
         <w:lastRenderedPageBreak/>
         <w:t>Meeting Overview</w:t>
       </w:r>
+      <w:bookmarkEnd w:id="2"/>
+    </w:p>
+    <w:p>
+      <w:pPr>
+        <w:pStyle w:val="Heading2"/>
+      </w:pPr>
+      <w:bookmarkStart w:id="3" w:name="_Toc348102048"/>
+      <w:r>
+        <w:t>Attendees:</w:t>
+      </w:r>
       <w:bookmarkEnd w:id="3"/>
     </w:p>
     <w:p>
       <w:pPr>
+        <w:ind w:left="720"/>
+      </w:pPr>
+      <w:r>
+        <w:t>Laura Morgan</w:t>
+      </w:r>
+    </w:p>
+    <w:p>
+      <w:pPr>
+        <w:ind w:left="720"/>
+      </w:pPr>
+      <w:r>
+        <w:t>Jireh Miaw</w:t>
+      </w:r>
+    </w:p>
+    <w:p>
+      <w:pPr>
+        <w:ind w:left="720"/>
+      </w:pPr>
+      <w:r>
+        <w:t>Steven Hauser</w:t>
+      </w:r>
+    </w:p>
+    <w:p>
+      <w:pPr>
+        <w:ind w:left="720"/>
+      </w:pPr>
+      <w:r>
+        <w:t xml:space="preserve">Catherine </w:t>
+      </w:r>
+      <w:proofErr w:type="spellStart"/>
+      <w:r>
+        <w:t>Dworak</w:t>
+      </w:r>
+      <w:proofErr w:type="spellEnd"/>
+    </w:p>
+    <w:p>
+      <w:pPr>
+        <w:ind w:left="720"/>
+      </w:pPr>
+      <w:r>
+        <w:t>David Bertoglio</w:t>
+      </w:r>
+    </w:p>
+    <w:p>
+      <w:pPr>
         <w:pStyle w:val="Heading2"/>
       </w:pPr>
-      <w:bookmarkStart w:id="4" w:name="_Toc348102048"/>
-      <w:r>
-        <w:t>Attendees:</w:t>
+      <w:bookmarkStart w:id="4" w:name="_Toc348102049"/>
+      <w:r>
+        <w:t>Meeting Location:</w:t>
       </w:r>
       <w:bookmarkEnd w:id="4"/>
     </w:p>
     <w:p>
-      <w:pPr>
-        <w:ind w:left="720"/>
-      </w:pPr>
-      <w:r>
-        <w:t>Laura Morgan</w:t>
-      </w:r>
-    </w:p>
-    <w:p>
-      <w:pPr>
-        <w:ind w:left="720"/>
-      </w:pPr>
-      <w:r>
-        <w:t>Jireh Miaw</w:t>
-      </w:r>
-    </w:p>
-    <w:p>
-      <w:pPr>
-        <w:ind w:left="720"/>
-      </w:pPr>
-      <w:r>
-        <w:t>Steven</w:t>
-      </w:r>
-      <w:r>
-        <w:t xml:space="preserve"> Hauser</w:t>
-      </w:r>
-    </w:p>
-    <w:p>
-      <w:pPr>
-        <w:ind w:left="720"/>
-      </w:pPr>
-      <w:r>
-        <w:t>Catherine</w:t>
-      </w:r>
-      <w:r>
-        <w:t xml:space="preserve"> </w:t>
-      </w:r>
-      <w:proofErr w:type="spellStart"/>
-      <w:r>
-        <w:t>Dworak</w:t>
-      </w:r>
-      <w:proofErr w:type="spellEnd"/>
-    </w:p>
-    <w:p>
-      <w:pPr>
-        <w:ind w:left="720"/>
-      </w:pPr>
-      <w:r>
-        <w:t xml:space="preserve">David </w:t>
-      </w:r>
-      <w:proofErr w:type="spellStart"/>
-      <w:r>
-        <w:t>Bertogli</w:t>
-      </w:r>
-      <w:r>
-        <w:t>o</w:t>
-      </w:r>
-      <w:proofErr w:type="spellEnd"/>
+      <w:r>
+        <w:rPr>
+          <w:rFonts w:asciiTheme="majorHAnsi" w:hAnsiTheme="majorHAnsi"/>
+        </w:rPr>
+        <w:tab/>
+      </w:r>
+      <w:r>
+        <w:t>Rice Hall</w:t>
+      </w:r>
+      <w:r>
+        <w:t>: Third Floor</w:t>
+      </w:r>
     </w:p>
     <w:p>
       <w:pPr>
         <w:pStyle w:val="Heading2"/>
       </w:pPr>
-      <w:bookmarkStart w:id="5" w:name="_Toc348102049"/>
-      <w:r>
-        <w:t>Meeting Location:</w:t>
+      <w:bookmarkStart w:id="5" w:name="_Toc348102050"/>
+      <w:r>
+        <w:t>Meeting Time:</w:t>
       </w:r>
       <w:bookmarkEnd w:id="5"/>
-    </w:p>
-    <w:p>
-      <w:r>
-        <w:rPr>
-          <w:rFonts w:asciiTheme="majorHAnsi" w:hAnsiTheme="majorHAnsi"/>
-        </w:rPr>
-        <w:tab/>
-      </w:r>
-      <w:r>
-        <w:t>Rice Hall</w:t>
-      </w:r>
-      <w:r>
-        <w:t>: Third Floor</w:t>
-      </w:r>
-    </w:p>
-    <w:p>
-      <w:pPr>
-        <w:pStyle w:val="Heading2"/>
-      </w:pPr>
-      <w:bookmarkStart w:id="6" w:name="_Toc348102050"/>
-      <w:r>
-        <w:t>Meeting Time:</w:t>
-      </w:r>
-      <w:bookmarkEnd w:id="6"/>
     </w:p>
     <w:p>
       <w:r>
@@ -2317,18 +2241,18 @@
       <w:pPr>
         <w:pStyle w:val="Heading2"/>
       </w:pPr>
-      <w:bookmarkStart w:id="7" w:name="_Toc348102051"/>
+      <w:bookmarkStart w:id="6" w:name="_Toc348102051"/>
       <w:r>
         <w:t>Agenda:</w:t>
       </w:r>
-      <w:bookmarkEnd w:id="7"/>
+      <w:bookmarkEnd w:id="6"/>
     </w:p>
     <w:p>
       <w:pPr>
         <w:pStyle w:val="Heading3"/>
         <w:ind w:firstLine="360"/>
       </w:pPr>
-      <w:bookmarkStart w:id="8" w:name="_Toc348102052"/>
+      <w:bookmarkStart w:id="7" w:name="_Toc348102052"/>
       <w:proofErr w:type="spellStart"/>
       <w:r>
         <w:t>Postlab</w:t>
@@ -2337,7 +2261,7 @@
       <w:r>
         <w:t xml:space="preserve"> 1:</w:t>
       </w:r>
-      <w:bookmarkEnd w:id="8"/>
+      <w:bookmarkEnd w:id="7"/>
     </w:p>
     <w:p>
       <w:pPr>
@@ -2416,7 +2340,7 @@
         <w:pStyle w:val="Heading3"/>
         <w:ind w:firstLine="360"/>
       </w:pPr>
-      <w:bookmarkStart w:id="9" w:name="_Toc348102053"/>
+      <w:bookmarkStart w:id="8" w:name="_Toc348102053"/>
       <w:proofErr w:type="spellStart"/>
       <w:r>
         <w:t>Prelab</w:t>
@@ -2425,7 +2349,7 @@
       <w:r>
         <w:t xml:space="preserve"> 2:</w:t>
       </w:r>
-      <w:bookmarkEnd w:id="9"/>
+      <w:bookmarkEnd w:id="8"/>
     </w:p>
     <w:p>
       <w:pPr>
@@ -2503,11 +2427,11 @@
       <w:pPr>
         <w:pStyle w:val="Heading2"/>
       </w:pPr>
-      <w:bookmarkStart w:id="10" w:name="_Toc348102054"/>
+      <w:bookmarkStart w:id="9" w:name="_Toc348102054"/>
       <w:r>
         <w:t>List of Completed Tasks</w:t>
       </w:r>
-      <w:bookmarkEnd w:id="10"/>
+      <w:bookmarkEnd w:id="9"/>
     </w:p>
     <w:p>
       <w:pPr>
@@ -2589,22 +2513,22 @@
       <w:pPr>
         <w:pStyle w:val="Heading1"/>
       </w:pPr>
-      <w:bookmarkStart w:id="11" w:name="_Toc348102055"/>
+      <w:bookmarkStart w:id="10" w:name="_Toc348102055"/>
       <w:r>
         <w:lastRenderedPageBreak/>
         <w:t>Schedule for Upcoming Week</w:t>
       </w:r>
+      <w:bookmarkEnd w:id="10"/>
+    </w:p>
+    <w:p>
+      <w:pPr>
+        <w:pStyle w:val="Heading2"/>
+      </w:pPr>
+      <w:bookmarkStart w:id="11" w:name="_Toc348102056"/>
+      <w:r>
+        <w:t>Additional Meeting:</w:t>
+      </w:r>
       <w:bookmarkEnd w:id="11"/>
-    </w:p>
-    <w:p>
-      <w:pPr>
-        <w:pStyle w:val="Heading2"/>
-      </w:pPr>
-      <w:bookmarkStart w:id="12" w:name="_Toc348102056"/>
-      <w:r>
-        <w:t>Additional Meeting:</w:t>
-      </w:r>
-      <w:bookmarkEnd w:id="12"/>
     </w:p>
     <w:p>
       <w:r>
@@ -2621,7 +2545,7 @@
       <w:pPr>
         <w:pStyle w:val="Heading2"/>
       </w:pPr>
-      <w:bookmarkStart w:id="13" w:name="_Toc348102057"/>
+      <w:bookmarkStart w:id="12" w:name="_Toc348102057"/>
       <w:r>
         <w:t xml:space="preserve">Tasks to be </w:t>
       </w:r>
@@ -2633,7 +2557,7 @@
       <w:r>
         <w:t>:</w:t>
       </w:r>
-      <w:bookmarkEnd w:id="13"/>
+      <w:bookmarkEnd w:id="12"/>
     </w:p>
     <w:p>
       <w:r>
@@ -2715,7 +2639,10 @@
         </w:numPr>
       </w:pPr>
       <w:r>
-        <w:t>Finish evolutionary prototype</w:t>
+        <w:t>Develop mock-up GUI</w:t>
+      </w:r>
+      <w:r>
+        <w:tab/>
       </w:r>
       <w:r>
         <w:tab/>
@@ -2771,6 +2698,8 @@
         <w:tab/>
         <w:t>Feb 11</w:t>
       </w:r>
+      <w:bookmarkStart w:id="13" w:name="_GoBack"/>
+      <w:bookmarkEnd w:id="13"/>
     </w:p>
     <w:p>
       <w:pPr>
@@ -2790,13 +2719,8 @@
     </w:p>
     <w:p>
       <w:r>
-        <w:t xml:space="preserve">David </w:t>
-      </w:r>
-      <w:proofErr w:type="spellStart"/>
-      <w:r>
-        <w:t>Bertoglio</w:t>
-      </w:r>
-      <w:proofErr w:type="spellEnd"/>
+        <w:t>David Bertoglio</w:t>
+      </w:r>
     </w:p>
     <w:p>
       <w:pPr>
@@ -2807,10 +2731,7 @@
         </w:numPr>
       </w:pPr>
       <w:r>
-        <w:t>Develop mock-up GUI</w:t>
-      </w:r>
-      <w:r>
-        <w:tab/>
+        <w:t>Finish evolutionary prototype</w:t>
       </w:r>
       <w:r>
         <w:tab/>
@@ -2855,7 +2776,7 @@
 </file>
 
 <file path=word/endnotes.xml><?xml version="1.0" encoding="utf-8"?>
-<w:endnotes xmlns:wpc="http://schemas.microsoft.com/office/word/2010/wordprocessingCanvas" xmlns:mc="http://schemas.openxmlformats.org/markup-compatibility/2006" xmlns:o="urn:schemas-microsoft-com:office:office" xmlns:r="http://schemas.openxmlformats.org/officeDocument/2006/relationships" xmlns:m="http://schemas.openxmlformats.org/officeDocument/2006/math" xmlns:v="urn:schemas-microsoft-com:vml" xmlns:wp14="http://schemas.microsoft.com/office/word/2010/wordprocessingDrawing" xmlns:wp="http://schemas.openxmlformats.org/drawingml/2006/wordprocessingDrawing" xmlns:w10="urn:schemas-microsoft-com:office:word" xmlns:w="http://schemas.openxmlformats.org/wordprocessingml/2006/main" xmlns:w14="http://schemas.microsoft.com/office/word/2010/wordml" xmlns:wpg="http://schemas.microsoft.com/office/word/2010/wordprocessingGroup" xmlns:wpi="http://schemas.microsoft.com/office/word/2010/wordprocessingInk" xmlns:wne="http://schemas.microsoft.com/office/word/2006/wordml" xmlns:wps="http://schemas.microsoft.com/office/word/2010/wordprocessingShape" mc:Ignorable="w14 wp14">
+<w:endnotes xmlns:wpc="http://schemas.microsoft.com/office/word/2010/wordprocessingCanvas" xmlns:mo="http://schemas.microsoft.com/office/mac/office/2008/main" xmlns:mc="http://schemas.openxmlformats.org/markup-compatibility/2006" xmlns:mv="urn:schemas-microsoft-com:mac:vml" xmlns:o="urn:schemas-microsoft-com:office:office" xmlns:r="http://schemas.openxmlformats.org/officeDocument/2006/relationships" xmlns:m="http://schemas.openxmlformats.org/officeDocument/2006/math" xmlns:v="urn:schemas-microsoft-com:vml" xmlns:wp14="http://schemas.microsoft.com/office/word/2010/wordprocessingDrawing" xmlns:wp="http://schemas.openxmlformats.org/drawingml/2006/wordprocessingDrawing" xmlns:w10="urn:schemas-microsoft-com:office:word" xmlns:w="http://schemas.openxmlformats.org/wordprocessingml/2006/main" xmlns:w14="http://schemas.microsoft.com/office/word/2010/wordml" xmlns:wpg="http://schemas.microsoft.com/office/word/2010/wordprocessingGroup" xmlns:wpi="http://schemas.microsoft.com/office/word/2010/wordprocessingInk" xmlns:wne="http://schemas.microsoft.com/office/word/2006/wordml" xmlns:wps="http://schemas.microsoft.com/office/word/2010/wordprocessingShape" mc:Ignorable="w14 wp14">
   <w:endnote w:type="separator" w:id="-1">
     <w:p>
       <w:r>
@@ -2874,7 +2795,7 @@
 </file>
 
 <file path=word/footer1.xml><?xml version="1.0" encoding="utf-8"?>
-<w:ftr xmlns:wpc="http://schemas.microsoft.com/office/word/2010/wordprocessingCanvas" xmlns:mc="http://schemas.openxmlformats.org/markup-compatibility/2006" xmlns:o="urn:schemas-microsoft-com:office:office" xmlns:r="http://schemas.openxmlformats.org/officeDocument/2006/relationships" xmlns:m="http://schemas.openxmlformats.org/officeDocument/2006/math" xmlns:v="urn:schemas-microsoft-com:vml" xmlns:wp14="http://schemas.microsoft.com/office/word/2010/wordprocessingDrawing" xmlns:wp="http://schemas.openxmlformats.org/drawingml/2006/wordprocessingDrawing" xmlns:w10="urn:schemas-microsoft-com:office:word" xmlns:w="http://schemas.openxmlformats.org/wordprocessingml/2006/main" xmlns:w14="http://schemas.microsoft.com/office/word/2010/wordml" xmlns:wpg="http://schemas.microsoft.com/office/word/2010/wordprocessingGroup" xmlns:wpi="http://schemas.microsoft.com/office/word/2010/wordprocessingInk" xmlns:wne="http://schemas.microsoft.com/office/word/2006/wordml" xmlns:wps="http://schemas.microsoft.com/office/word/2010/wordprocessingShape" mc:Ignorable="w14 wp14">
+<w:ftr xmlns:wpc="http://schemas.microsoft.com/office/word/2010/wordprocessingCanvas" xmlns:mo="http://schemas.microsoft.com/office/mac/office/2008/main" xmlns:mc="http://schemas.openxmlformats.org/markup-compatibility/2006" xmlns:mv="urn:schemas-microsoft-com:mac:vml" xmlns:o="urn:schemas-microsoft-com:office:office" xmlns:r="http://schemas.openxmlformats.org/officeDocument/2006/relationships" xmlns:m="http://schemas.openxmlformats.org/officeDocument/2006/math" xmlns:v="urn:schemas-microsoft-com:vml" xmlns:wp14="http://schemas.microsoft.com/office/word/2010/wordprocessingDrawing" xmlns:wp="http://schemas.openxmlformats.org/drawingml/2006/wordprocessingDrawing" xmlns:w10="urn:schemas-microsoft-com:office:word" xmlns:w="http://schemas.openxmlformats.org/wordprocessingml/2006/main" xmlns:w14="http://schemas.microsoft.com/office/word/2010/wordml" xmlns:wpg="http://schemas.microsoft.com/office/word/2010/wordprocessingGroup" xmlns:wpi="http://schemas.microsoft.com/office/word/2010/wordprocessingInk" xmlns:wne="http://schemas.microsoft.com/office/word/2006/wordml" xmlns:wps="http://schemas.microsoft.com/office/word/2010/wordprocessingShape" mc:Ignorable="w14 wp14">
   <w:p>
     <w:pPr>
       <w:pStyle w:val="Footer"/>
@@ -2906,7 +2827,7 @@
         <w:rStyle w:val="PageNumber"/>
         <w:noProof/>
       </w:rPr>
-      <w:t>4</w:t>
+      <w:t>6</w:t>
     </w:r>
     <w:r>
       <w:rPr>
@@ -2925,7 +2846,7 @@
 </file>
 
 <file path=word/footer2.xml><?xml version="1.0" encoding="utf-8"?>
-<w:ftr xmlns:wpc="http://schemas.microsoft.com/office/word/2010/wordprocessingCanvas" xmlns:mc="http://schemas.openxmlformats.org/markup-compatibility/2006" xmlns:o="urn:schemas-microsoft-com:office:office" xmlns:r="http://schemas.openxmlformats.org/officeDocument/2006/relationships" xmlns:m="http://schemas.openxmlformats.org/officeDocument/2006/math" xmlns:v="urn:schemas-microsoft-com:vml" xmlns:wp14="http://schemas.microsoft.com/office/word/2010/wordprocessingDrawing" xmlns:wp="http://schemas.openxmlformats.org/drawingml/2006/wordprocessingDrawing" xmlns:w10="urn:schemas-microsoft-com:office:word" xmlns:w="http://schemas.openxmlformats.org/wordprocessingml/2006/main" xmlns:w14="http://schemas.microsoft.com/office/word/2010/wordml" xmlns:wpg="http://schemas.microsoft.com/office/word/2010/wordprocessingGroup" xmlns:wpi="http://schemas.microsoft.com/office/word/2010/wordprocessingInk" xmlns:wne="http://schemas.microsoft.com/office/word/2006/wordml" xmlns:wps="http://schemas.microsoft.com/office/word/2010/wordprocessingShape" mc:Ignorable="w14 wp14">
+<w:ftr xmlns:wpc="http://schemas.microsoft.com/office/word/2010/wordprocessingCanvas" xmlns:mo="http://schemas.microsoft.com/office/mac/office/2008/main" xmlns:mc="http://schemas.openxmlformats.org/markup-compatibility/2006" xmlns:mv="urn:schemas-microsoft-com:mac:vml" xmlns:o="urn:schemas-microsoft-com:office:office" xmlns:r="http://schemas.openxmlformats.org/officeDocument/2006/relationships" xmlns:m="http://schemas.openxmlformats.org/officeDocument/2006/math" xmlns:v="urn:schemas-microsoft-com:vml" xmlns:wp14="http://schemas.microsoft.com/office/word/2010/wordprocessingDrawing" xmlns:wp="http://schemas.openxmlformats.org/drawingml/2006/wordprocessingDrawing" xmlns:w10="urn:schemas-microsoft-com:office:word" xmlns:w="http://schemas.openxmlformats.org/wordprocessingml/2006/main" xmlns:w14="http://schemas.microsoft.com/office/word/2010/wordml" xmlns:wpg="http://schemas.microsoft.com/office/word/2010/wordprocessingGroup" xmlns:wpi="http://schemas.microsoft.com/office/word/2010/wordprocessingInk" xmlns:wne="http://schemas.microsoft.com/office/word/2006/wordml" xmlns:wps="http://schemas.microsoft.com/office/word/2010/wordprocessingShape" mc:Ignorable="w14 wp14">
   <w:p>
     <w:pPr>
       <w:pStyle w:val="Footer"/>
@@ -2957,7 +2878,7 @@
         <w:rStyle w:val="PageNumber"/>
         <w:noProof/>
       </w:rPr>
-      <w:t>3</w:t>
+      <w:t>5</w:t>
     </w:r>
     <w:r>
       <w:rPr>
@@ -2976,7 +2897,7 @@
 </file>
 
 <file path=word/footnotes.xml><?xml version="1.0" encoding="utf-8"?>
-<w:footnotes xmlns:wpc="http://schemas.microsoft.com/office/word/2010/wordprocessingCanvas" xmlns:mc="http://schemas.openxmlformats.org/markup-compatibility/2006" xmlns:o="urn:schemas-microsoft-com:office:office" xmlns:r="http://schemas.openxmlformats.org/officeDocument/2006/relationships" xmlns:m="http://schemas.openxmlformats.org/officeDocument/2006/math" xmlns:v="urn:schemas-microsoft-com:vml" xmlns:wp14="http://schemas.microsoft.com/office/word/2010/wordprocessingDrawing" xmlns:wp="http://schemas.openxmlformats.org/drawingml/2006/wordprocessingDrawing" xmlns:w10="urn:schemas-microsoft-com:office:word" xmlns:w="http://schemas.openxmlformats.org/wordprocessingml/2006/main" xmlns:w14="http://schemas.microsoft.com/office/word/2010/wordml" xmlns:wpg="http://schemas.microsoft.com/office/word/2010/wordprocessingGroup" xmlns:wpi="http://schemas.microsoft.com/office/word/2010/wordprocessingInk" xmlns:wne="http://schemas.microsoft.com/office/word/2006/wordml" xmlns:wps="http://schemas.microsoft.com/office/word/2010/wordprocessingShape" mc:Ignorable="w14 wp14">
+<w:footnotes xmlns:wpc="http://schemas.microsoft.com/office/word/2010/wordprocessingCanvas" xmlns:mo="http://schemas.microsoft.com/office/mac/office/2008/main" xmlns:mc="http://schemas.openxmlformats.org/markup-compatibility/2006" xmlns:mv="urn:schemas-microsoft-com:mac:vml" xmlns:o="urn:schemas-microsoft-com:office:office" xmlns:r="http://schemas.openxmlformats.org/officeDocument/2006/relationships" xmlns:m="http://schemas.openxmlformats.org/officeDocument/2006/math" xmlns:v="urn:schemas-microsoft-com:vml" xmlns:wp14="http://schemas.microsoft.com/office/word/2010/wordprocessingDrawing" xmlns:wp="http://schemas.openxmlformats.org/drawingml/2006/wordprocessingDrawing" xmlns:w10="urn:schemas-microsoft-com:office:word" xmlns:w="http://schemas.openxmlformats.org/wordprocessingml/2006/main" xmlns:w14="http://schemas.microsoft.com/office/word/2010/wordml" xmlns:wpg="http://schemas.microsoft.com/office/word/2010/wordprocessingGroup" xmlns:wpi="http://schemas.microsoft.com/office/word/2010/wordprocessingInk" xmlns:wne="http://schemas.microsoft.com/office/word/2006/wordml" xmlns:wps="http://schemas.microsoft.com/office/word/2010/wordprocessingShape" mc:Ignorable="w14 wp14">
   <w:footnote w:type="separator" w:id="-1">
     <w:p>
       <w:r>
@@ -2995,7 +2916,7 @@
 </file>
 
 <file path=word/header1.xml><?xml version="1.0" encoding="utf-8"?>
-<w:hdr xmlns:wpc="http://schemas.microsoft.com/office/word/2010/wordprocessingCanvas" xmlns:mc="http://schemas.openxmlformats.org/markup-compatibility/2006" xmlns:o="urn:schemas-microsoft-com:office:office" xmlns:r="http://schemas.openxmlformats.org/officeDocument/2006/relationships" xmlns:m="http://schemas.openxmlformats.org/officeDocument/2006/math" xmlns:v="urn:schemas-microsoft-com:vml" xmlns:wp14="http://schemas.microsoft.com/office/word/2010/wordprocessingDrawing" xmlns:wp="http://schemas.openxmlformats.org/drawingml/2006/wordprocessingDrawing" xmlns:w10="urn:schemas-microsoft-com:office:word" xmlns:w="http://schemas.openxmlformats.org/wordprocessingml/2006/main" xmlns:w14="http://schemas.microsoft.com/office/word/2010/wordml" xmlns:wpg="http://schemas.microsoft.com/office/word/2010/wordprocessingGroup" xmlns:wpi="http://schemas.microsoft.com/office/word/2010/wordprocessingInk" xmlns:wne="http://schemas.microsoft.com/office/word/2006/wordml" xmlns:wps="http://schemas.microsoft.com/office/word/2010/wordprocessingShape" mc:Ignorable="w14 wp14">
+<w:hdr xmlns:wpc="http://schemas.microsoft.com/office/word/2010/wordprocessingCanvas" xmlns:mo="http://schemas.microsoft.com/office/mac/office/2008/main" xmlns:mc="http://schemas.openxmlformats.org/markup-compatibility/2006" xmlns:mv="urn:schemas-microsoft-com:mac:vml" xmlns:o="urn:schemas-microsoft-com:office:office" xmlns:r="http://schemas.openxmlformats.org/officeDocument/2006/relationships" xmlns:m="http://schemas.openxmlformats.org/officeDocument/2006/math" xmlns:v="urn:schemas-microsoft-com:vml" xmlns:wp14="http://schemas.microsoft.com/office/word/2010/wordprocessingDrawing" xmlns:wp="http://schemas.openxmlformats.org/drawingml/2006/wordprocessingDrawing" xmlns:w10="urn:schemas-microsoft-com:office:word" xmlns:w="http://schemas.openxmlformats.org/wordprocessingml/2006/main" xmlns:w14="http://schemas.microsoft.com/office/word/2010/wordml" xmlns:wpg="http://schemas.microsoft.com/office/word/2010/wordprocessingGroup" xmlns:wpi="http://schemas.microsoft.com/office/word/2010/wordprocessingInk" xmlns:wne="http://schemas.microsoft.com/office/word/2006/wordml" xmlns:wps="http://schemas.microsoft.com/office/word/2010/wordprocessingShape" mc:Ignorable="w14 wp14">
   <w:p>
     <w:pPr>
       <w:pStyle w:val="Header"/>
@@ -3009,7 +2930,7 @@
 </file>
 
 <file path=word/numbering.xml><?xml version="1.0" encoding="utf-8"?>
-<w:numbering xmlns:wpc="http://schemas.microsoft.com/office/word/2010/wordprocessingCanvas" xmlns:mc="http://schemas.openxmlformats.org/markup-compatibility/2006" xmlns:o="urn:schemas-microsoft-com:office:office" xmlns:r="http://schemas.openxmlformats.org/officeDocument/2006/relationships" xmlns:m="http://schemas.openxmlformats.org/officeDocument/2006/math" xmlns:v="urn:schemas-microsoft-com:vml" xmlns:wp14="http://schemas.microsoft.com/office/word/2010/wordprocessingDrawing" xmlns:wp="http://schemas.openxmlformats.org/drawingml/2006/wordprocessingDrawing" xmlns:w10="urn:schemas-microsoft-com:office:word" xmlns:w="http://schemas.openxmlformats.org/wordprocessingml/2006/main" xmlns:w14="http://schemas.microsoft.com/office/word/2010/wordml" xmlns:wpg="http://schemas.microsoft.com/office/word/2010/wordprocessingGroup" xmlns:wpi="http://schemas.microsoft.com/office/word/2010/wordprocessingInk" xmlns:wne="http://schemas.microsoft.com/office/word/2006/wordml" xmlns:wps="http://schemas.microsoft.com/office/word/2010/wordprocessingShape" mc:Ignorable="w14 wp14">
+<w:numbering xmlns:wpc="http://schemas.microsoft.com/office/word/2010/wordprocessingCanvas" xmlns:mo="http://schemas.microsoft.com/office/mac/office/2008/main" xmlns:mc="http://schemas.openxmlformats.org/markup-compatibility/2006" xmlns:mv="urn:schemas-microsoft-com:mac:vml" xmlns:o="urn:schemas-microsoft-com:office:office" xmlns:r="http://schemas.openxmlformats.org/officeDocument/2006/relationships" xmlns:m="http://schemas.openxmlformats.org/officeDocument/2006/math" xmlns:v="urn:schemas-microsoft-com:vml" xmlns:wp14="http://schemas.microsoft.com/office/word/2010/wordprocessingDrawing" xmlns:wp="http://schemas.openxmlformats.org/drawingml/2006/wordprocessingDrawing" xmlns:w10="urn:schemas-microsoft-com:office:word" xmlns:w="http://schemas.openxmlformats.org/wordprocessingml/2006/main" xmlns:w14="http://schemas.microsoft.com/office/word/2010/wordml" xmlns:wpg="http://schemas.microsoft.com/office/word/2010/wordprocessingGroup" xmlns:wpi="http://schemas.microsoft.com/office/word/2010/wordprocessingInk" xmlns:wne="http://schemas.microsoft.com/office/word/2006/wordml" xmlns:wps="http://schemas.microsoft.com/office/word/2010/wordprocessingShape" mc:Ignorable="w14 wp14">
   <w:abstractNum w:abstractNumId="0">
     <w:nsid w:val="0EA46726"/>
     <w:multiLevelType w:val="hybridMultilevel"/>
@@ -4016,7 +3937,7 @@
     </w:rPrDefault>
     <w:pPrDefault/>
   </w:docDefaults>
-  <w:latentStyles w:defLockedState="0" w:defUIPriority="99" w:defSemiHidden="1" w:defUnhideWhenUsed="1" w:defQFormat="0" w:count="267">
+  <w:latentStyles w:defLockedState="0" w:defUIPriority="99" w:defSemiHidden="1" w:defUnhideWhenUsed="1" w:defQFormat="0" w:count="276">
     <w:lsdException w:name="Normal" w:semiHidden="0" w:uiPriority="0" w:unhideWhenUsed="0" w:qFormat="1"/>
     <w:lsdException w:name="heading 1" w:semiHidden="0" w:uiPriority="9" w:unhideWhenUsed="0" w:qFormat="1"/>
     <w:lsdException w:name="heading 2" w:uiPriority="9" w:qFormat="1"/>
@@ -4775,7 +4696,7 @@
 </file>
 
 <file path=word/stylesWithEffects.xml><?xml version="1.0" encoding="utf-8"?>
-<w:styles xmlns:wpc="http://schemas.microsoft.com/office/word/2010/wordprocessingCanvas" xmlns:mc="http://schemas.openxmlformats.org/markup-compatibility/2006" xmlns:o="urn:schemas-microsoft-com:office:office" xmlns:r="http://schemas.openxmlformats.org/officeDocument/2006/relationships" xmlns:m="http://schemas.openxmlformats.org/officeDocument/2006/math" xmlns:v="urn:schemas-microsoft-com:vml" xmlns:wp14="http://schemas.microsoft.com/office/word/2010/wordprocessingDrawing" xmlns:wp="http://schemas.openxmlformats.org/drawingml/2006/wordprocessingDrawing" xmlns:w10="urn:schemas-microsoft-com:office:word" xmlns:w="http://schemas.openxmlformats.org/wordprocessingml/2006/main" xmlns:w14="http://schemas.microsoft.com/office/word/2010/wordml" xmlns:wpg="http://schemas.microsoft.com/office/word/2010/wordprocessingGroup" xmlns:wpi="http://schemas.microsoft.com/office/word/2010/wordprocessingInk" xmlns:wne="http://schemas.microsoft.com/office/word/2006/wordml" xmlns:wps="http://schemas.microsoft.com/office/word/2010/wordprocessingShape" mc:Ignorable="w14 wp14">
+<w:styles xmlns:wpc="http://schemas.microsoft.com/office/word/2010/wordprocessingCanvas" xmlns:mo="http://schemas.microsoft.com/office/mac/office/2008/main" xmlns:mc="http://schemas.openxmlformats.org/markup-compatibility/2006" xmlns:mv="urn:schemas-microsoft-com:mac:vml" xmlns:o="urn:schemas-microsoft-com:office:office" xmlns:r="http://schemas.openxmlformats.org/officeDocument/2006/relationships" xmlns:m="http://schemas.openxmlformats.org/officeDocument/2006/math" xmlns:v="urn:schemas-microsoft-com:vml" xmlns:wp14="http://schemas.microsoft.com/office/word/2010/wordprocessingDrawing" xmlns:wp="http://schemas.openxmlformats.org/drawingml/2006/wordprocessingDrawing" xmlns:w10="urn:schemas-microsoft-com:office:word" xmlns:w="http://schemas.openxmlformats.org/wordprocessingml/2006/main" xmlns:w14="http://schemas.microsoft.com/office/word/2010/wordml" xmlns:wpg="http://schemas.microsoft.com/office/word/2010/wordprocessingGroup" xmlns:wpi="http://schemas.microsoft.com/office/word/2010/wordprocessingInk" xmlns:wne="http://schemas.microsoft.com/office/word/2006/wordml" xmlns:wps="http://schemas.microsoft.com/office/word/2010/wordprocessingShape" mc:Ignorable="w14 wp14">
   <w:docDefaults>
     <w:rPrDefault>
       <w:rPr>
@@ -4787,7 +4708,7 @@
     </w:rPrDefault>
     <w:pPrDefault/>
   </w:docDefaults>
-  <w:latentStyles w:defLockedState="0" w:defUIPriority="99" w:defSemiHidden="1" w:defUnhideWhenUsed="1" w:defQFormat="0" w:count="267">
+  <w:latentStyles w:defLockedState="0" w:defUIPriority="99" w:defSemiHidden="1" w:defUnhideWhenUsed="1" w:defQFormat="0" w:count="276">
     <w:lsdException w:name="Normal" w:semiHidden="0" w:uiPriority="0" w:unhideWhenUsed="0" w:qFormat="1"/>
     <w:lsdException w:name="heading 1" w:semiHidden="0" w:uiPriority="9" w:unhideWhenUsed="0" w:qFormat="1"/>
     <w:lsdException w:name="heading 2" w:uiPriority="9" w:qFormat="1"/>
@@ -5543,520 +5464,6 @@
     </w:rPr>
   </w:style>
 </w:styles>
-</file>
-
-<file path=word/glossary/document.xml><?xml version="1.0" encoding="utf-8"?>
-<w:glossaryDocument xmlns:wpc="http://schemas.microsoft.com/office/word/2010/wordprocessingCanvas" xmlns:mc="http://schemas.openxmlformats.org/markup-compatibility/2006" xmlns:o="urn:schemas-microsoft-com:office:office" xmlns:r="http://schemas.openxmlformats.org/officeDocument/2006/relationships" xmlns:m="http://schemas.openxmlformats.org/officeDocument/2006/math" xmlns:v="urn:schemas-microsoft-com:vml" xmlns:wp14="http://schemas.microsoft.com/office/word/2010/wordprocessingDrawing" xmlns:wp="http://schemas.openxmlformats.org/drawingml/2006/wordprocessingDrawing" xmlns:w10="urn:schemas-microsoft-com:office:word" xmlns:w="http://schemas.openxmlformats.org/wordprocessingml/2006/main" xmlns:w14="http://schemas.microsoft.com/office/word/2010/wordml" xmlns:wpg="http://schemas.microsoft.com/office/word/2010/wordprocessingGroup" xmlns:wpi="http://schemas.microsoft.com/office/word/2010/wordprocessingInk" xmlns:wne="http://schemas.microsoft.com/office/word/2006/wordml" xmlns:wps="http://schemas.microsoft.com/office/word/2010/wordprocessingShape" mc:Ignorable="w14 wp14"/>
-</file>
-
-<file path=word/glossary/fontTable.xml><?xml version="1.0" encoding="utf-8"?>
-<w:fonts xmlns:mc="http://schemas.openxmlformats.org/markup-compatibility/2006" xmlns:r="http://schemas.openxmlformats.org/officeDocument/2006/relationships" xmlns:w="http://schemas.openxmlformats.org/wordprocessingml/2006/main" xmlns:w14="http://schemas.microsoft.com/office/word/2010/wordml" mc:Ignorable="w14">
-  <w:font w:name="Symbol">
-    <w:panose1 w:val="05050102010706020507"/>
-    <w:charset w:val="02"/>
-    <w:family w:val="roman"/>
-    <w:pitch w:val="variable"/>
-    <w:sig w:usb0="00000000" w:usb1="10000000" w:usb2="00000000" w:usb3="00000000" w:csb0="80000000" w:csb1="00000000"/>
-  </w:font>
-  <w:font w:name="Times New Roman">
-    <w:panose1 w:val="02020603050405020304"/>
-    <w:charset w:val="00"/>
-    <w:family w:val="roman"/>
-    <w:pitch w:val="variable"/>
-    <w:sig w:usb0="E0002AFF" w:usb1="C0007841" w:usb2="00000009" w:usb3="00000000" w:csb0="000001FF" w:csb1="00000000"/>
-  </w:font>
-  <w:font w:name="Courier New">
-    <w:panose1 w:val="02070309020205020404"/>
-    <w:charset w:val="00"/>
-    <w:family w:val="modern"/>
-    <w:pitch w:val="fixed"/>
-    <w:sig w:usb0="E0002AFF" w:usb1="C0007843" w:usb2="00000009" w:usb3="00000000" w:csb0="000001FF" w:csb1="00000000"/>
-  </w:font>
-  <w:font w:name="Wingdings">
-    <w:panose1 w:val="05000000000000000000"/>
-    <w:charset w:val="02"/>
-    <w:family w:val="auto"/>
-    <w:pitch w:val="variable"/>
-    <w:sig w:usb0="00000000" w:usb1="10000000" w:usb2="00000000" w:usb3="00000000" w:csb0="80000000" w:csb1="00000000"/>
-  </w:font>
-  <w:font w:name="Cambria">
-    <w:panose1 w:val="02040503050406030204"/>
-    <w:charset w:val="00"/>
-    <w:family w:val="roman"/>
-    <w:pitch w:val="variable"/>
-    <w:sig w:usb0="E00002FF" w:usb1="400004FF" w:usb2="00000000" w:usb3="00000000" w:csb0="0000019F" w:csb1="00000000"/>
-  </w:font>
-  <w:font w:name="Calibri">
-    <w:panose1 w:val="020F0502020204030204"/>
-    <w:charset w:val="00"/>
-    <w:family w:val="swiss"/>
-    <w:pitch w:val="variable"/>
-    <w:sig w:usb0="E10002FF" w:usb1="4000ACFF" w:usb2="00000009" w:usb3="00000000" w:csb0="0000019F" w:csb1="00000000"/>
-  </w:font>
-  <w:font w:name="SimSun">
-    <w:altName w:val="宋体"/>
-    <w:panose1 w:val="02010600030101010101"/>
-    <w:charset w:val="86"/>
-    <w:family w:val="auto"/>
-    <w:pitch w:val="variable"/>
-    <w:sig w:usb0="00000003" w:usb1="288F0000" w:usb2="00000016" w:usb3="00000000" w:csb0="00040001" w:csb1="00000000"/>
-  </w:font>
-  <w:font w:name="Tahoma">
-    <w:panose1 w:val="020B0604030504040204"/>
-    <w:charset w:val="00"/>
-    <w:family w:val="swiss"/>
-    <w:pitch w:val="variable"/>
-    <w:sig w:usb0="E1002EFF" w:usb1="C000605B" w:usb2="00000029" w:usb3="00000000" w:csb0="000101FF" w:csb1="00000000"/>
-  </w:font>
-</w:fonts>
-</file>
-
-<file path=word/glossary/settings.xml><?xml version="1.0" encoding="utf-8"?>
-<w:settings xmlns:mc="http://schemas.openxmlformats.org/markup-compatibility/2006" xmlns:o="urn:schemas-microsoft-com:office:office" xmlns:r="http://schemas.openxmlformats.org/officeDocument/2006/relationships" xmlns:m="http://schemas.openxmlformats.org/officeDocument/2006/math" xmlns:v="urn:schemas-microsoft-com:vml" xmlns:w10="urn:schemas-microsoft-com:office:word" xmlns:w="http://schemas.openxmlformats.org/wordprocessingml/2006/main" xmlns:w14="http://schemas.microsoft.com/office/word/2010/wordml" xmlns:sl="http://schemas.openxmlformats.org/schemaLibrary/2006/main" mc:Ignorable="w14">
-  <w:view w:val="normal"/>
-  <w:defaultTabStop w:val="720"/>
-  <w:characterSpacingControl w:val="doNotCompress"/>
-  <w:compat>
-    <w:useFELayout/>
-    <w:compatSetting w:name="compatibilityMode" w:uri="http://schemas.microsoft.com/office/word" w:val="14"/>
-    <w:compatSetting w:name="overrideTableStyleFontSizeAndJustification" w:uri="http://schemas.microsoft.com/office/word" w:val="1"/>
-    <w:compatSetting w:name="enableOpenTypeFeatures" w:uri="http://schemas.microsoft.com/office/word" w:val="1"/>
-    <w:compatSetting w:name="doNotFlipMirrorIndents" w:uri="http://schemas.microsoft.com/office/word" w:val="1"/>
-  </w:compat>
-  <w:rsids>
-    <w:rsidRoot w:val="00C15D94"/>
-    <w:rsid w:val="00BD7C89"/>
-    <w:rsid w:val="00C15D94"/>
-  </w:rsids>
-  <m:mathPr>
-    <m:mathFont m:val="Cambria Math"/>
-    <m:brkBin m:val="before"/>
-    <m:brkBinSub m:val="--"/>
-    <m:smallFrac m:val="0"/>
-    <m:dispDef/>
-    <m:lMargin m:val="0"/>
-    <m:rMargin m:val="0"/>
-    <m:defJc m:val="centerGroup"/>
-    <m:wrapIndent m:val="1440"/>
-    <m:intLim m:val="subSup"/>
-    <m:naryLim m:val="undOvr"/>
-  </m:mathPr>
-  <w:themeFontLang w:val="en-US"/>
-  <w:clrSchemeMapping w:bg1="light1" w:t1="dark1" w:bg2="light2" w:t2="dark2" w:accent1="accent1" w:accent2="accent2" w:accent3="accent3" w:accent4="accent4" w:accent5="accent5" w:accent6="accent6" w:hyperlink="hyperlink" w:followedHyperlink="followedHyperlink"/>
-  <w:decimalSymbol w:val="."/>
-  <w:listSeparator w:val=","/>
-</w:settings>
-</file>
-
-<file path=word/glossary/styles.xml><?xml version="1.0" encoding="utf-8"?>
-<w:styles xmlns:mc="http://schemas.openxmlformats.org/markup-compatibility/2006" xmlns:r="http://schemas.openxmlformats.org/officeDocument/2006/relationships" xmlns:w="http://schemas.openxmlformats.org/wordprocessingml/2006/main" xmlns:w14="http://schemas.microsoft.com/office/word/2010/wordml" mc:Ignorable="w14">
-  <w:docDefaults>
-    <w:rPrDefault>
-      <w:rPr>
-        <w:rFonts w:asciiTheme="minorHAnsi" w:eastAsiaTheme="minorEastAsia" w:hAnsiTheme="minorHAnsi" w:cstheme="minorBidi"/>
-        <w:sz w:val="22"/>
-        <w:szCs w:val="22"/>
-        <w:lang w:val="en-US" w:eastAsia="en-US" w:bidi="ar-SA"/>
-      </w:rPr>
-    </w:rPrDefault>
-    <w:pPrDefault>
-      <w:pPr>
-        <w:spacing w:after="200" w:line="276" w:lineRule="auto"/>
-      </w:pPr>
-    </w:pPrDefault>
-  </w:docDefaults>
-  <w:latentStyles w:defLockedState="0" w:defUIPriority="99" w:defSemiHidden="1" w:defUnhideWhenUsed="1" w:defQFormat="0" w:count="267">
-    <w:lsdException w:name="Normal" w:semiHidden="0" w:uiPriority="0" w:unhideWhenUsed="0" w:qFormat="1"/>
-    <w:lsdException w:name="heading 1" w:semiHidden="0" w:uiPriority="9" w:unhideWhenUsed="0" w:qFormat="1"/>
-    <w:lsdException w:name="heading 2" w:uiPriority="9" w:qFormat="1"/>
-    <w:lsdException w:name="heading 3" w:uiPriority="9" w:qFormat="1"/>
-    <w:lsdException w:name="heading 4" w:uiPriority="9" w:qFormat="1"/>
-    <w:lsdException w:name="heading 5" w:uiPriority="9" w:qFormat="1"/>
-    <w:lsdException w:name="heading 6" w:uiPriority="9" w:qFormat="1"/>
-    <w:lsdException w:name="heading 7" w:uiPriority="9" w:qFormat="1"/>
-    <w:lsdException w:name="heading 8" w:uiPriority="9" w:qFormat="1"/>
-    <w:lsdException w:name="heading 9" w:uiPriority="9" w:qFormat="1"/>
-    <w:lsdException w:name="toc 1" w:uiPriority="39"/>
-    <w:lsdException w:name="toc 2" w:uiPriority="39"/>
-    <w:lsdException w:name="toc 3" w:uiPriority="39"/>
-    <w:lsdException w:name="toc 4" w:uiPriority="39"/>
-    <w:lsdException w:name="toc 5" w:uiPriority="39"/>
-    <w:lsdException w:name="toc 6" w:uiPriority="39"/>
-    <w:lsdException w:name="toc 7" w:uiPriority="39"/>
-    <w:lsdException w:name="toc 8" w:uiPriority="39"/>
-    <w:lsdException w:name="toc 9" w:uiPriority="39"/>
-    <w:lsdException w:name="caption" w:uiPriority="35" w:qFormat="1"/>
-    <w:lsdException w:name="Title" w:semiHidden="0" w:uiPriority="10" w:unhideWhenUsed="0" w:qFormat="1"/>
-    <w:lsdException w:name="Default Paragraph Font" w:uiPriority="1"/>
-    <w:lsdException w:name="Subtitle" w:semiHidden="0" w:uiPriority="11" w:unhideWhenUsed="0" w:qFormat="1"/>
-    <w:lsdException w:name="Strong" w:semiHidden="0" w:uiPriority="22" w:unhideWhenUsed="0" w:qFormat="1"/>
-    <w:lsdException w:name="Emphasis" w:semiHidden="0" w:uiPriority="20" w:unhideWhenUsed="0" w:qFormat="1"/>
-    <w:lsdException w:name="Table Grid" w:semiHidden="0" w:uiPriority="59" w:unhideWhenUsed="0"/>
-    <w:lsdException w:name="Placeholder Text" w:unhideWhenUsed="0"/>
-    <w:lsdException w:name="No Spacing" w:semiHidden="0" w:uiPriority="1" w:unhideWhenUsed="0" w:qFormat="1"/>
-    <w:lsdException w:name="Light Shading" w:semiHidden="0" w:uiPriority="60" w:unhideWhenUsed="0"/>
-    <w:lsdException w:name="Light List" w:semiHidden="0" w:uiPriority="61" w:unhideWhenUsed="0"/>
-    <w:lsdException w:name="Light Grid" w:semiHidden="0" w:uiPriority="62" w:unhideWhenUsed="0"/>
-    <w:lsdException w:name="Medium Shading 1" w:semiHidden="0" w:uiPriority="63" w:unhideWhenUsed="0"/>
-    <w:lsdException w:name="Medium Shading 2" w:semiHidden="0" w:uiPriority="64" w:unhideWhenUsed="0"/>
-    <w:lsdException w:name="Medium List 1" w:semiHidden="0" w:uiPriority="65" w:unhideWhenUsed="0"/>
-    <w:lsdException w:name="Medium List 2" w:semiHidden="0" w:uiPriority="66" w:unhideWhenUsed="0"/>
-    <w:lsdException w:name="Medium Grid 1" w:semiHidden="0" w:uiPriority="67" w:unhideWhenUsed="0"/>
-    <w:lsdException w:name="Medium Grid 2" w:semiHidden="0" w:uiPriority="68" w:unhideWhenUsed="0"/>
-    <w:lsdException w:name="Medium Grid 3" w:semiHidden="0" w:uiPriority="69" w:unhideWhenUsed="0"/>
-    <w:lsdException w:name="Dark List" w:semiHidden="0" w:uiPriority="70" w:unhideWhenUsed="0"/>
-    <w:lsdException w:name="Colorful Shading" w:semiHidden="0" w:uiPriority="71" w:unhideWhenUsed="0"/>
-    <w:lsdException w:name="Colorful List" w:semiHidden="0" w:uiPriority="72" w:unhideWhenUsed="0"/>
-    <w:lsdException w:name="Colorful Grid" w:semiHidden="0" w:uiPriority="73" w:unhideWhenUsed="0"/>
-    <w:lsdException w:name="Light Shading Accent 1" w:semiHidden="0" w:uiPriority="60" w:unhideWhenUsed="0"/>
-    <w:lsdException w:name="Light List Accent 1" w:semiHidden="0" w:uiPriority="61" w:unhideWhenUsed="0"/>
-    <w:lsdException w:name="Light Grid Accent 1" w:semiHidden="0" w:uiPriority="62" w:unhideWhenUsed="0"/>
-    <w:lsdException w:name="Medium Shading 1 Accent 1" w:semiHidden="0" w:uiPriority="63" w:unhideWhenUsed="0"/>
-    <w:lsdException w:name="Medium Shading 2 Accent 1" w:semiHidden="0" w:uiPriority="64" w:unhideWhenUsed="0"/>
-    <w:lsdException w:name="Medium List 1 Accent 1" w:semiHidden="0" w:uiPriority="65" w:unhideWhenUsed="0"/>
-    <w:lsdException w:name="Revision" w:unhideWhenUsed="0"/>
-    <w:lsdException w:name="List Paragraph" w:semiHidden="0" w:uiPriority="34" w:unhideWhenUsed="0" w:qFormat="1"/>
-    <w:lsdException w:name="Quote" w:semiHidden="0" w:uiPriority="29" w:unhideWhenUsed="0" w:qFormat="1"/>
-    <w:lsdException w:name="Intense Quote" w:semiHidden="0" w:uiPriority="30" w:unhideWhenUsed="0" w:qFormat="1"/>
-    <w:lsdException w:name="Medium List 2 Accent 1" w:semiHidden="0" w:uiPriority="66" w:unhideWhenUsed="0"/>
-    <w:lsdException w:name="Medium Grid 1 Accent 1" w:semiHidden="0" w:uiPriority="67" w:unhideWhenUsed="0"/>
-    <w:lsdException w:name="Medium Grid 2 Accent 1" w:semiHidden="0" w:uiPriority="68" w:unhideWhenUsed="0"/>
-    <w:lsdException w:name="Medium Grid 3 Accent 1" w:semiHidden="0" w:uiPriority="69" w:unhideWhenUsed="0"/>
-    <w:lsdException w:name="Dark List Accent 1" w:semiHidden="0" w:uiPriority="70" w:unhideWhenUsed="0"/>
-    <w:lsdException w:name="Colorful Shading Accent 1" w:semiHidden="0" w:uiPriority="71" w:unhideWhenUsed="0"/>
-    <w:lsdException w:name="Colorful List Accent 1" w:semiHidden="0" w:uiPriority="72" w:unhideWhenUsed="0"/>
-    <w:lsdException w:name="Colorful Grid Accent 1" w:semiHidden="0" w:uiPriority="73" w:unhideWhenUsed="0"/>
-    <w:lsdException w:name="Light Shading Accent 2" w:semiHidden="0" w:uiPriority="60" w:unhideWhenUsed="0"/>
-    <w:lsdException w:name="Light List Accent 2" w:semiHidden="0" w:uiPriority="61" w:unhideWhenUsed="0"/>
-    <w:lsdException w:name="Light Grid Accent 2" w:semiHidden="0" w:uiPriority="62" w:unhideWhenUsed="0"/>
-    <w:lsdException w:name="Medium Shading 1 Accent 2" w:semiHidden="0" w:uiPriority="63" w:unhideWhenUsed="0"/>
-    <w:lsdException w:name="Medium Shading 2 Accent 2" w:semiHidden="0" w:uiPriority="64" w:unhideWhenUsed="0"/>
-    <w:lsdException w:name="Medium List 1 Accent 2" w:semiHidden="0" w:uiPriority="65" w:unhideWhenUsed="0"/>
-    <w:lsdException w:name="Medium List 2 Accent 2" w:semiHidden="0" w:uiPriority="66" w:unhideWhenUsed="0"/>
-    <w:lsdException w:name="Medium Grid 1 Accent 2" w:semiHidden="0" w:uiPriority="67" w:unhideWhenUsed="0"/>
-    <w:lsdException w:name="Medium Grid 2 Accent 2" w:semiHidden="0" w:uiPriority="68" w:unhideWhenUsed="0"/>
-    <w:lsdException w:name="Medium Grid 3 Accent 2" w:semiHidden="0" w:uiPriority="69" w:unhideWhenUsed="0"/>
-    <w:lsdException w:name="Dark List Accent 2" w:semiHidden="0" w:uiPriority="70" w:unhideWhenUsed="0"/>
-    <w:lsdException w:name="Colorful Shading Accent 2" w:semiHidden="0" w:uiPriority="71" w:unhideWhenUsed="0"/>
-    <w:lsdException w:name="Colorful List Accent 2" w:semiHidden="0" w:uiPriority="72" w:unhideWhenUsed="0"/>
-    <w:lsdException w:name="Colorful Grid Accent 2" w:semiHidden="0" w:uiPriority="73" w:unhideWhenUsed="0"/>
-    <w:lsdException w:name="Light Shading Accent 3" w:semiHidden="0" w:uiPriority="60" w:unhideWhenUsed="0"/>
-    <w:lsdException w:name="Light List Accent 3" w:semiHidden="0" w:uiPriority="61" w:unhideWhenUsed="0"/>
-    <w:lsdException w:name="Light Grid Accent 3" w:semiHidden="0" w:uiPriority="62" w:unhideWhenUsed="0"/>
-    <w:lsdException w:name="Medium Shading 1 Accent 3" w:semiHidden="0" w:uiPriority="63" w:unhideWhenUsed="0"/>
-    <w:lsdException w:name="Medium Shading 2 Accent 3" w:semiHidden="0" w:uiPriority="64" w:unhideWhenUsed="0"/>
-    <w:lsdException w:name="Medium List 1 Accent 3" w:semiHidden="0" w:uiPriority="65" w:unhideWhenUsed="0"/>
-    <w:lsdException w:name="Medium List 2 Accent 3" w:semiHidden="0" w:uiPriority="66" w:unhideWhenUsed="0"/>
-    <w:lsdException w:name="Medium Grid 1 Accent 3" w:semiHidden="0" w:uiPriority="67" w:unhideWhenUsed="0"/>
-    <w:lsdException w:name="Medium Grid 2 Accent 3" w:semiHidden="0" w:uiPriority="68" w:unhideWhenUsed="0"/>
-    <w:lsdException w:name="Medium Grid 3 Accent 3" w:semiHidden="0" w:uiPriority="69" w:unhideWhenUsed="0"/>
-    <w:lsdException w:name="Dark List Accent 3" w:semiHidden="0" w:uiPriority="70" w:unhideWhenUsed="0"/>
-    <w:lsdException w:name="Colorful Shading Accent 3" w:semiHidden="0" w:uiPriority="71" w:unhideWhenUsed="0"/>
-    <w:lsdException w:name="Colorful List Accent 3" w:semiHidden="0" w:uiPriority="72" w:unhideWhenUsed="0"/>
-    <w:lsdException w:name="Colorful Grid Accent 3" w:semiHidden="0" w:uiPriority="73" w:unhideWhenUsed="0"/>
-    <w:lsdException w:name="Light Shading Accent 4" w:semiHidden="0" w:uiPriority="60" w:unhideWhenUsed="0"/>
-    <w:lsdException w:name="Light List Accent 4" w:semiHidden="0" w:uiPriority="61" w:unhideWhenUsed="0"/>
-    <w:lsdException w:name="Light Grid Accent 4" w:semiHidden="0" w:uiPriority="62" w:unhideWhenUsed="0"/>
-    <w:lsdException w:name="Medium Shading 1 Accent 4" w:semiHidden="0" w:uiPriority="63" w:unhideWhenUsed="0"/>
-    <w:lsdException w:name="Medium Shading 2 Accent 4" w:semiHidden="0" w:uiPriority="64" w:unhideWhenUsed="0"/>
-    <w:lsdException w:name="Medium List 1 Accent 4" w:semiHidden="0" w:uiPriority="65" w:unhideWhenUsed="0"/>
-    <w:lsdException w:name="Medium List 2 Accent 4" w:semiHidden="0" w:uiPriority="66" w:unhideWhenUsed="0"/>
-    <w:lsdException w:name="Medium Grid 1 Accent 4" w:semiHidden="0" w:uiPriority="67" w:unhideWhenUsed="0"/>
-    <w:lsdException w:name="Medium Grid 2 Accent 4" w:semiHidden="0" w:uiPriority="68" w:unhideWhenUsed="0"/>
-    <w:lsdException w:name="Medium Grid 3 Accent 4" w:semiHidden="0" w:uiPriority="69" w:unhideWhenUsed="0"/>
-    <w:lsdException w:name="Dark List Accent 4" w:semiHidden="0" w:uiPriority="70" w:unhideWhenUsed="0"/>
-    <w:lsdException w:name="Colorful Shading Accent 4" w:semiHidden="0" w:uiPriority="71" w:unhideWhenUsed="0"/>
-    <w:lsdException w:name="Colorful List Accent 4" w:semiHidden="0" w:uiPriority="72" w:unhideWhenUsed="0"/>
-    <w:lsdException w:name="Colorful Grid Accent 4" w:semiHidden="0" w:uiPriority="73" w:unhideWhenUsed="0"/>
-    <w:lsdException w:name="Light Shading Accent 5" w:semiHidden="0" w:uiPriority="60" w:unhideWhenUsed="0"/>
-    <w:lsdException w:name="Light List Accent 5" w:semiHidden="0" w:uiPriority="61" w:unhideWhenUsed="0"/>
-    <w:lsdException w:name="Light Grid Accent 5" w:semiHidden="0" w:uiPriority="62" w:unhideWhenUsed="0"/>
-    <w:lsdException w:name="Medium Shading 1 Accent 5" w:semiHidden="0" w:uiPriority="63" w:unhideWhenUsed="0"/>
-    <w:lsdException w:name="Medium Shading 2 Accent 5" w:semiHidden="0" w:uiPriority="64" w:unhideWhenUsed="0"/>
-    <w:lsdException w:name="Medium List 1 Accent 5" w:semiHidden="0" w:uiPriority="65" w:unhideWhenUsed="0"/>
-    <w:lsdException w:name="Medium List 2 Accent 5" w:semiHidden="0" w:uiPriority="66" w:unhideWhenUsed="0"/>
-    <w:lsdException w:name="Medium Grid 1 Accent 5" w:semiHidden="0" w:uiPriority="67" w:unhideWhenUsed="0"/>
-    <w:lsdException w:name="Medium Grid 2 Accent 5" w:semiHidden="0" w:uiPriority="68" w:unhideWhenUsed="0"/>
-    <w:lsdException w:name="Medium Grid 3 Accent 5" w:semiHidden="0" w:uiPriority="69" w:unhideWhenUsed="0"/>
-    <w:lsdException w:name="Dark List Accent 5" w:semiHidden="0" w:uiPriority="70" w:unhideWhenUsed="0"/>
-    <w:lsdException w:name="Colorful Shading Accent 5" w:semiHidden="0" w:uiPriority="71" w:unhideWhenUsed="0"/>
-    <w:lsdException w:name="Colorful List Accent 5" w:semiHidden="0" w:uiPriority="72" w:unhideWhenUsed="0"/>
-    <w:lsdException w:name="Colorful Grid Accent 5" w:semiHidden="0" w:uiPriority="73" w:unhideWhenUsed="0"/>
-    <w:lsdException w:name="Light Shading Accent 6" w:semiHidden="0" w:uiPriority="60" w:unhideWhenUsed="0"/>
-    <w:lsdException w:name="Light List Accent 6" w:semiHidden="0" w:uiPriority="61" w:unhideWhenUsed="0"/>
-    <w:lsdException w:name="Light Grid Accent 6" w:semiHidden="0" w:uiPriority="62" w:unhideWhenUsed="0"/>
-    <w:lsdException w:name="Medium Shading 1 Accent 6" w:semiHidden="0" w:uiPriority="63" w:unhideWhenUsed="0"/>
-    <w:lsdException w:name="Medium Shading 2 Accent 6" w:semiHidden="0" w:uiPriority="64" w:unhideWhenUsed="0"/>
-    <w:lsdException w:name="Medium List 1 Accent 6" w:semiHidden="0" w:uiPriority="65" w:unhideWhenUsed="0"/>
-    <w:lsdException w:name="Medium List 2 Accent 6" w:semiHidden="0" w:uiPriority="66" w:unhideWhenUsed="0"/>
-    <w:lsdException w:name="Medium Grid 1 Accent 6" w:semiHidden="0" w:uiPriority="67" w:unhideWhenUsed="0"/>
-    <w:lsdException w:name="Medium Grid 2 Accent 6" w:semiHidden="0" w:uiPriority="68" w:unhideWhenUsed="0"/>
-    <w:lsdException w:name="Medium Grid 3 Accent 6" w:semiHidden="0" w:uiPriority="69" w:unhideWhenUsed="0"/>
-    <w:lsdException w:name="Dark List Accent 6" w:semiHidden="0" w:uiPriority="70" w:unhideWhenUsed="0"/>
-    <w:lsdException w:name="Colorful Shading Accent 6" w:semiHidden="0" w:uiPriority="71" w:unhideWhenUsed="0"/>
-    <w:lsdException w:name="Colorful List Accent 6" w:semiHidden="0" w:uiPriority="72" w:unhideWhenUsed="0"/>
-    <w:lsdException w:name="Colorful Grid Accent 6" w:semiHidden="0" w:uiPriority="73" w:unhideWhenUsed="0"/>
-    <w:lsdException w:name="Subtle Emphasis" w:semiHidden="0" w:uiPriority="19" w:unhideWhenUsed="0" w:qFormat="1"/>
-    <w:lsdException w:name="Intense Emphasis" w:semiHidden="0" w:uiPriority="21" w:unhideWhenUsed="0" w:qFormat="1"/>
-    <w:lsdException w:name="Subtle Reference" w:semiHidden="0" w:uiPriority="31" w:unhideWhenUsed="0" w:qFormat="1"/>
-    <w:lsdException w:name="Intense Reference" w:semiHidden="0" w:uiPriority="32" w:unhideWhenUsed="0" w:qFormat="1"/>
-    <w:lsdException w:name="Book Title" w:semiHidden="0" w:uiPriority="33" w:unhideWhenUsed="0" w:qFormat="1"/>
-    <w:lsdException w:name="Bibliography" w:uiPriority="37"/>
-    <w:lsdException w:name="TOC Heading" w:uiPriority="39" w:qFormat="1"/>
-  </w:latentStyles>
-  <w:style w:type="paragraph" w:default="1" w:styleId="Normal">
-    <w:name w:val="Normal"/>
-    <w:qFormat/>
-  </w:style>
-  <w:style w:type="character" w:default="1" w:styleId="DefaultParagraphFont">
-    <w:name w:val="Default Paragraph Font"/>
-    <w:uiPriority w:val="1"/>
-    <w:semiHidden/>
-    <w:unhideWhenUsed/>
-  </w:style>
-  <w:style w:type="table" w:default="1" w:styleId="TableNormal">
-    <w:name w:val="Normal Table"/>
-    <w:uiPriority w:val="99"/>
-    <w:semiHidden/>
-    <w:unhideWhenUsed/>
-    <w:tblPr>
-      <w:tblInd w:w="0" w:type="dxa"/>
-      <w:tblCellMar>
-        <w:top w:w="0" w:type="dxa"/>
-        <w:left w:w="108" w:type="dxa"/>
-        <w:bottom w:w="0" w:type="dxa"/>
-        <w:right w:w="108" w:type="dxa"/>
-      </w:tblCellMar>
-    </w:tblPr>
-  </w:style>
-  <w:style w:type="numbering" w:default="1" w:styleId="NoList">
-    <w:name w:val="No List"/>
-    <w:uiPriority w:val="99"/>
-    <w:semiHidden/>
-    <w:unhideWhenUsed/>
-  </w:style>
-  <w:style w:type="paragraph" w:customStyle="1" w:styleId="5F54C504128147879A8E092622F04E43">
-    <w:name w:val="5F54C504128147879A8E092622F04E43"/>
-    <w:rsid w:val="00C15D94"/>
-  </w:style>
-  <w:style w:type="paragraph" w:customStyle="1" w:styleId="B81010FE071F4357B50719F8D5CEF81D">
-    <w:name w:val="B81010FE071F4357B50719F8D5CEF81D"/>
-    <w:rsid w:val="00C15D94"/>
-  </w:style>
-  <w:style w:type="paragraph" w:customStyle="1" w:styleId="BB10AA55C05740CD973398708D1206BC">
-    <w:name w:val="BB10AA55C05740CD973398708D1206BC"/>
-    <w:rsid w:val="00C15D94"/>
-  </w:style>
-</w:styles>
-</file>
-
-<file path=word/glossary/stylesWithEffects.xml><?xml version="1.0" encoding="utf-8"?>
-<w:styles xmlns:wpc="http://schemas.microsoft.com/office/word/2010/wordprocessingCanvas" xmlns:mc="http://schemas.openxmlformats.org/markup-compatibility/2006" xmlns:o="urn:schemas-microsoft-com:office:office" xmlns:r="http://schemas.openxmlformats.org/officeDocument/2006/relationships" xmlns:m="http://schemas.openxmlformats.org/officeDocument/2006/math" xmlns:v="urn:schemas-microsoft-com:vml" xmlns:wp14="http://schemas.microsoft.com/office/word/2010/wordprocessingDrawing" xmlns:wp="http://schemas.openxmlformats.org/drawingml/2006/wordprocessingDrawing" xmlns:w10="urn:schemas-microsoft-com:office:word" xmlns:w="http://schemas.openxmlformats.org/wordprocessingml/2006/main" xmlns:w14="http://schemas.microsoft.com/office/word/2010/wordml" xmlns:wpg="http://schemas.microsoft.com/office/word/2010/wordprocessingGroup" xmlns:wpi="http://schemas.microsoft.com/office/word/2010/wordprocessingInk" xmlns:wne="http://schemas.microsoft.com/office/word/2006/wordml" xmlns:wps="http://schemas.microsoft.com/office/word/2010/wordprocessingShape" mc:Ignorable="w14 wp14">
-  <w:docDefaults>
-    <w:rPrDefault>
-      <w:rPr>
-        <w:rFonts w:asciiTheme="minorHAnsi" w:eastAsiaTheme="minorEastAsia" w:hAnsiTheme="minorHAnsi" w:cstheme="minorBidi"/>
-        <w:sz w:val="22"/>
-        <w:szCs w:val="22"/>
-        <w:lang w:val="en-US" w:eastAsia="en-US" w:bidi="ar-SA"/>
-      </w:rPr>
-    </w:rPrDefault>
-    <w:pPrDefault>
-      <w:pPr>
-        <w:spacing w:after="200" w:line="276" w:lineRule="auto"/>
-      </w:pPr>
-    </w:pPrDefault>
-  </w:docDefaults>
-  <w:latentStyles w:defLockedState="0" w:defUIPriority="99" w:defSemiHidden="1" w:defUnhideWhenUsed="1" w:defQFormat="0" w:count="267">
-    <w:lsdException w:name="Normal" w:semiHidden="0" w:uiPriority="0" w:unhideWhenUsed="0" w:qFormat="1"/>
-    <w:lsdException w:name="heading 1" w:semiHidden="0" w:uiPriority="9" w:unhideWhenUsed="0" w:qFormat="1"/>
-    <w:lsdException w:name="heading 2" w:uiPriority="9" w:qFormat="1"/>
-    <w:lsdException w:name="heading 3" w:uiPriority="9" w:qFormat="1"/>
-    <w:lsdException w:name="heading 4" w:uiPriority="9" w:qFormat="1"/>
-    <w:lsdException w:name="heading 5" w:uiPriority="9" w:qFormat="1"/>
-    <w:lsdException w:name="heading 6" w:uiPriority="9" w:qFormat="1"/>
-    <w:lsdException w:name="heading 7" w:uiPriority="9" w:qFormat="1"/>
-    <w:lsdException w:name="heading 8" w:uiPriority="9" w:qFormat="1"/>
-    <w:lsdException w:name="heading 9" w:uiPriority="9" w:qFormat="1"/>
-    <w:lsdException w:name="toc 1" w:uiPriority="39"/>
-    <w:lsdException w:name="toc 2" w:uiPriority="39"/>
-    <w:lsdException w:name="toc 3" w:uiPriority="39"/>
-    <w:lsdException w:name="toc 4" w:uiPriority="39"/>
-    <w:lsdException w:name="toc 5" w:uiPriority="39"/>
-    <w:lsdException w:name="toc 6" w:uiPriority="39"/>
-    <w:lsdException w:name="toc 7" w:uiPriority="39"/>
-    <w:lsdException w:name="toc 8" w:uiPriority="39"/>
-    <w:lsdException w:name="toc 9" w:uiPriority="39"/>
-    <w:lsdException w:name="caption" w:uiPriority="35" w:qFormat="1"/>
-    <w:lsdException w:name="Title" w:semiHidden="0" w:uiPriority="10" w:unhideWhenUsed="0" w:qFormat="1"/>
-    <w:lsdException w:name="Default Paragraph Font" w:uiPriority="1"/>
-    <w:lsdException w:name="Subtitle" w:semiHidden="0" w:uiPriority="11" w:unhideWhenUsed="0" w:qFormat="1"/>
-    <w:lsdException w:name="Strong" w:semiHidden="0" w:uiPriority="22" w:unhideWhenUsed="0" w:qFormat="1"/>
-    <w:lsdException w:name="Emphasis" w:semiHidden="0" w:uiPriority="20" w:unhideWhenUsed="0" w:qFormat="1"/>
-    <w:lsdException w:name="Table Grid" w:semiHidden="0" w:uiPriority="59" w:unhideWhenUsed="0"/>
-    <w:lsdException w:name="Placeholder Text" w:unhideWhenUsed="0"/>
-    <w:lsdException w:name="No Spacing" w:semiHidden="0" w:uiPriority="1" w:unhideWhenUsed="0" w:qFormat="1"/>
-    <w:lsdException w:name="Light Shading" w:semiHidden="0" w:uiPriority="60" w:unhideWhenUsed="0"/>
-    <w:lsdException w:name="Light List" w:semiHidden="0" w:uiPriority="61" w:unhideWhenUsed="0"/>
-    <w:lsdException w:name="Light Grid" w:semiHidden="0" w:uiPriority="62" w:unhideWhenUsed="0"/>
-    <w:lsdException w:name="Medium Shading 1" w:semiHidden="0" w:uiPriority="63" w:unhideWhenUsed="0"/>
-    <w:lsdException w:name="Medium Shading 2" w:semiHidden="0" w:uiPriority="64" w:unhideWhenUsed="0"/>
-    <w:lsdException w:name="Medium List 1" w:semiHidden="0" w:uiPriority="65" w:unhideWhenUsed="0"/>
-    <w:lsdException w:name="Medium List 2" w:semiHidden="0" w:uiPriority="66" w:unhideWhenUsed="0"/>
-    <w:lsdException w:name="Medium Grid 1" w:semiHidden="0" w:uiPriority="67" w:unhideWhenUsed="0"/>
-    <w:lsdException w:name="Medium Grid 2" w:semiHidden="0" w:uiPriority="68" w:unhideWhenUsed="0"/>
-    <w:lsdException w:name="Medium Grid 3" w:semiHidden="0" w:uiPriority="69" w:unhideWhenUsed="0"/>
-    <w:lsdException w:name="Dark List" w:semiHidden="0" w:uiPriority="70" w:unhideWhenUsed="0"/>
-    <w:lsdException w:name="Colorful Shading" w:semiHidden="0" w:uiPriority="71" w:unhideWhenUsed="0"/>
-    <w:lsdException w:name="Colorful List" w:semiHidden="0" w:uiPriority="72" w:unhideWhenUsed="0"/>
-    <w:lsdException w:name="Colorful Grid" w:semiHidden="0" w:uiPriority="73" w:unhideWhenUsed="0"/>
-    <w:lsdException w:name="Light Shading Accent 1" w:semiHidden="0" w:uiPriority="60" w:unhideWhenUsed="0"/>
-    <w:lsdException w:name="Light List Accent 1" w:semiHidden="0" w:uiPriority="61" w:unhideWhenUsed="0"/>
-    <w:lsdException w:name="Light Grid Accent 1" w:semiHidden="0" w:uiPriority="62" w:unhideWhenUsed="0"/>
-    <w:lsdException w:name="Medium Shading 1 Accent 1" w:semiHidden="0" w:uiPriority="63" w:unhideWhenUsed="0"/>
-    <w:lsdException w:name="Medium Shading 2 Accent 1" w:semiHidden="0" w:uiPriority="64" w:unhideWhenUsed="0"/>
-    <w:lsdException w:name="Medium List 1 Accent 1" w:semiHidden="0" w:uiPriority="65" w:unhideWhenUsed="0"/>
-    <w:lsdException w:name="Revision" w:unhideWhenUsed="0"/>
-    <w:lsdException w:name="List Paragraph" w:semiHidden="0" w:uiPriority="34" w:unhideWhenUsed="0" w:qFormat="1"/>
-    <w:lsdException w:name="Quote" w:semiHidden="0" w:uiPriority="29" w:unhideWhenUsed="0" w:qFormat="1"/>
-    <w:lsdException w:name="Intense Quote" w:semiHidden="0" w:uiPriority="30" w:unhideWhenUsed="0" w:qFormat="1"/>
-    <w:lsdException w:name="Medium List 2 Accent 1" w:semiHidden="0" w:uiPriority="66" w:unhideWhenUsed="0"/>
-    <w:lsdException w:name="Medium Grid 1 Accent 1" w:semiHidden="0" w:uiPriority="67" w:unhideWhenUsed="0"/>
-    <w:lsdException w:name="Medium Grid 2 Accent 1" w:semiHidden="0" w:uiPriority="68" w:unhideWhenUsed="0"/>
-    <w:lsdException w:name="Medium Grid 3 Accent 1" w:semiHidden="0" w:uiPriority="69" w:unhideWhenUsed="0"/>
-    <w:lsdException w:name="Dark List Accent 1" w:semiHidden="0" w:uiPriority="70" w:unhideWhenUsed="0"/>
-    <w:lsdException w:name="Colorful Shading Accent 1" w:semiHidden="0" w:uiPriority="71" w:unhideWhenUsed="0"/>
-    <w:lsdException w:name="Colorful List Accent 1" w:semiHidden="0" w:uiPriority="72" w:unhideWhenUsed="0"/>
-    <w:lsdException w:name="Colorful Grid Accent 1" w:semiHidden="0" w:uiPriority="73" w:unhideWhenUsed="0"/>
-    <w:lsdException w:name="Light Shading Accent 2" w:semiHidden="0" w:uiPriority="60" w:unhideWhenUsed="0"/>
-    <w:lsdException w:name="Light List Accent 2" w:semiHidden="0" w:uiPriority="61" w:unhideWhenUsed="0"/>
-    <w:lsdException w:name="Light Grid Accent 2" w:semiHidden="0" w:uiPriority="62" w:unhideWhenUsed="0"/>
-    <w:lsdException w:name="Medium Shading 1 Accent 2" w:semiHidden="0" w:uiPriority="63" w:unhideWhenUsed="0"/>
-    <w:lsdException w:name="Medium Shading 2 Accent 2" w:semiHidden="0" w:uiPriority="64" w:unhideWhenUsed="0"/>
-    <w:lsdException w:name="Medium List 1 Accent 2" w:semiHidden="0" w:uiPriority="65" w:unhideWhenUsed="0"/>
-    <w:lsdException w:name="Medium List 2 Accent 2" w:semiHidden="0" w:uiPriority="66" w:unhideWhenUsed="0"/>
-    <w:lsdException w:name="Medium Grid 1 Accent 2" w:semiHidden="0" w:uiPriority="67" w:unhideWhenUsed="0"/>
-    <w:lsdException w:name="Medium Grid 2 Accent 2" w:semiHidden="0" w:uiPriority="68" w:unhideWhenUsed="0"/>
-    <w:lsdException w:name="Medium Grid 3 Accent 2" w:semiHidden="0" w:uiPriority="69" w:unhideWhenUsed="0"/>
-    <w:lsdException w:name="Dark List Accent 2" w:semiHidden="0" w:uiPriority="70" w:unhideWhenUsed="0"/>
-    <w:lsdException w:name="Colorful Shading Accent 2" w:semiHidden="0" w:uiPriority="71" w:unhideWhenUsed="0"/>
-    <w:lsdException w:name="Colorful List Accent 2" w:semiHidden="0" w:uiPriority="72" w:unhideWhenUsed="0"/>
-    <w:lsdException w:name="Colorful Grid Accent 2" w:semiHidden="0" w:uiPriority="73" w:unhideWhenUsed="0"/>
-    <w:lsdException w:name="Light Shading Accent 3" w:semiHidden="0" w:uiPriority="60" w:unhideWhenUsed="0"/>
-    <w:lsdException w:name="Light List Accent 3" w:semiHidden="0" w:uiPriority="61" w:unhideWhenUsed="0"/>
-    <w:lsdException w:name="Light Grid Accent 3" w:semiHidden="0" w:uiPriority="62" w:unhideWhenUsed="0"/>
-    <w:lsdException w:name="Medium Shading 1 Accent 3" w:semiHidden="0" w:uiPriority="63" w:unhideWhenUsed="0"/>
-    <w:lsdException w:name="Medium Shading 2 Accent 3" w:semiHidden="0" w:uiPriority="64" w:unhideWhenUsed="0"/>
-    <w:lsdException w:name="Medium List 1 Accent 3" w:semiHidden="0" w:uiPriority="65" w:unhideWhenUsed="0"/>
-    <w:lsdException w:name="Medium List 2 Accent 3" w:semiHidden="0" w:uiPriority="66" w:unhideWhenUsed="0"/>
-    <w:lsdException w:name="Medium Grid 1 Accent 3" w:semiHidden="0" w:uiPriority="67" w:unhideWhenUsed="0"/>
-    <w:lsdException w:name="Medium Grid 2 Accent 3" w:semiHidden="0" w:uiPriority="68" w:unhideWhenUsed="0"/>
-    <w:lsdException w:name="Medium Grid 3 Accent 3" w:semiHidden="0" w:uiPriority="69" w:unhideWhenUsed="0"/>
-    <w:lsdException w:name="Dark List Accent 3" w:semiHidden="0" w:uiPriority="70" w:unhideWhenUsed="0"/>
-    <w:lsdException w:name="Colorful Shading Accent 3" w:semiHidden="0" w:uiPriority="71" w:unhideWhenUsed="0"/>
-    <w:lsdException w:name="Colorful List Accent 3" w:semiHidden="0" w:uiPriority="72" w:unhideWhenUsed="0"/>
-    <w:lsdException w:name="Colorful Grid Accent 3" w:semiHidden="0" w:uiPriority="73" w:unhideWhenUsed="0"/>
-    <w:lsdException w:name="Light Shading Accent 4" w:semiHidden="0" w:uiPriority="60" w:unhideWhenUsed="0"/>
-    <w:lsdException w:name="Light List Accent 4" w:semiHidden="0" w:uiPriority="61" w:unhideWhenUsed="0"/>
-    <w:lsdException w:name="Light Grid Accent 4" w:semiHidden="0" w:uiPriority="62" w:unhideWhenUsed="0"/>
-    <w:lsdException w:name="Medium Shading 1 Accent 4" w:semiHidden="0" w:uiPriority="63" w:unhideWhenUsed="0"/>
-    <w:lsdException w:name="Medium Shading 2 Accent 4" w:semiHidden="0" w:uiPriority="64" w:unhideWhenUsed="0"/>
-    <w:lsdException w:name="Medium List 1 Accent 4" w:semiHidden="0" w:uiPriority="65" w:unhideWhenUsed="0"/>
-    <w:lsdException w:name="Medium List 2 Accent 4" w:semiHidden="0" w:uiPriority="66" w:unhideWhenUsed="0"/>
-    <w:lsdException w:name="Medium Grid 1 Accent 4" w:semiHidden="0" w:uiPriority="67" w:unhideWhenUsed="0"/>
-    <w:lsdException w:name="Medium Grid 2 Accent 4" w:semiHidden="0" w:uiPriority="68" w:unhideWhenUsed="0"/>
-    <w:lsdException w:name="Medium Grid 3 Accent 4" w:semiHidden="0" w:uiPriority="69" w:unhideWhenUsed="0"/>
-    <w:lsdException w:name="Dark List Accent 4" w:semiHidden="0" w:uiPriority="70" w:unhideWhenUsed="0"/>
-    <w:lsdException w:name="Colorful Shading Accent 4" w:semiHidden="0" w:uiPriority="71" w:unhideWhenUsed="0"/>
-    <w:lsdException w:name="Colorful List Accent 4" w:semiHidden="0" w:uiPriority="72" w:unhideWhenUsed="0"/>
-    <w:lsdException w:name="Colorful Grid Accent 4" w:semiHidden="0" w:uiPriority="73" w:unhideWhenUsed="0"/>
-    <w:lsdException w:name="Light Shading Accent 5" w:semiHidden="0" w:uiPriority="60" w:unhideWhenUsed="0"/>
-    <w:lsdException w:name="Light List Accent 5" w:semiHidden="0" w:uiPriority="61" w:unhideWhenUsed="0"/>
-    <w:lsdException w:name="Light Grid Accent 5" w:semiHidden="0" w:uiPriority="62" w:unhideWhenUsed="0"/>
-    <w:lsdException w:name="Medium Shading 1 Accent 5" w:semiHidden="0" w:uiPriority="63" w:unhideWhenUsed="0"/>
-    <w:lsdException w:name="Medium Shading 2 Accent 5" w:semiHidden="0" w:uiPriority="64" w:unhideWhenUsed="0"/>
-    <w:lsdException w:name="Medium List 1 Accent 5" w:semiHidden="0" w:uiPriority="65" w:unhideWhenUsed="0"/>
-    <w:lsdException w:name="Medium List 2 Accent 5" w:semiHidden="0" w:uiPriority="66" w:unhideWhenUsed="0"/>
-    <w:lsdException w:name="Medium Grid 1 Accent 5" w:semiHidden="0" w:uiPriority="67" w:unhideWhenUsed="0"/>
-    <w:lsdException w:name="Medium Grid 2 Accent 5" w:semiHidden="0" w:uiPriority="68" w:unhideWhenUsed="0"/>
-    <w:lsdException w:name="Medium Grid 3 Accent 5" w:semiHidden="0" w:uiPriority="69" w:unhideWhenUsed="0"/>
-    <w:lsdException w:name="Dark List Accent 5" w:semiHidden="0" w:uiPriority="70" w:unhideWhenUsed="0"/>
-    <w:lsdException w:name="Colorful Shading Accent 5" w:semiHidden="0" w:uiPriority="71" w:unhideWhenUsed="0"/>
-    <w:lsdException w:name="Colorful List Accent 5" w:semiHidden="0" w:uiPriority="72" w:unhideWhenUsed="0"/>
-    <w:lsdException w:name="Colorful Grid Accent 5" w:semiHidden="0" w:uiPriority="73" w:unhideWhenUsed="0"/>
-    <w:lsdException w:name="Light Shading Accent 6" w:semiHidden="0" w:uiPriority="60" w:unhideWhenUsed="0"/>
-    <w:lsdException w:name="Light List Accent 6" w:semiHidden="0" w:uiPriority="61" w:unhideWhenUsed="0"/>
-    <w:lsdException w:name="Light Grid Accent 6" w:semiHidden="0" w:uiPriority="62" w:unhideWhenUsed="0"/>
-    <w:lsdException w:name="Medium Shading 1 Accent 6" w:semiHidden="0" w:uiPriority="63" w:unhideWhenUsed="0"/>
-    <w:lsdException w:name="Medium Shading 2 Accent 6" w:semiHidden="0" w:uiPriority="64" w:unhideWhenUsed="0"/>
-    <w:lsdException w:name="Medium List 1 Accent 6" w:semiHidden="0" w:uiPriority="65" w:unhideWhenUsed="0"/>
-    <w:lsdException w:name="Medium List 2 Accent 6" w:semiHidden="0" w:uiPriority="66" w:unhideWhenUsed="0"/>
-    <w:lsdException w:name="Medium Grid 1 Accent 6" w:semiHidden="0" w:uiPriority="67" w:unhideWhenUsed="0"/>
-    <w:lsdException w:name="Medium Grid 2 Accent 6" w:semiHidden="0" w:uiPriority="68" w:unhideWhenUsed="0"/>
-    <w:lsdException w:name="Medium Grid 3 Accent 6" w:semiHidden="0" w:uiPriority="69" w:unhideWhenUsed="0"/>
-    <w:lsdException w:name="Dark List Accent 6" w:semiHidden="0" w:uiPriority="70" w:unhideWhenUsed="0"/>
-    <w:lsdException w:name="Colorful Shading Accent 6" w:semiHidden="0" w:uiPriority="71" w:unhideWhenUsed="0"/>
-    <w:lsdException w:name="Colorful List Accent 6" w:semiHidden="0" w:uiPriority="72" w:unhideWhenUsed="0"/>
-    <w:lsdException w:name="Colorful Grid Accent 6" w:semiHidden="0" w:uiPriority="73" w:unhideWhenUsed="0"/>
-    <w:lsdException w:name="Subtle Emphasis" w:semiHidden="0" w:uiPriority="19" w:unhideWhenUsed="0" w:qFormat="1"/>
-    <w:lsdException w:name="Intense Emphasis" w:semiHidden="0" w:uiPriority="21" w:unhideWhenUsed="0" w:qFormat="1"/>
-    <w:lsdException w:name="Subtle Reference" w:semiHidden="0" w:uiPriority="31" w:unhideWhenUsed="0" w:qFormat="1"/>
-    <w:lsdException w:name="Intense Reference" w:semiHidden="0" w:uiPriority="32" w:unhideWhenUsed="0" w:qFormat="1"/>
-    <w:lsdException w:name="Book Title" w:semiHidden="0" w:uiPriority="33" w:unhideWhenUsed="0" w:qFormat="1"/>
-    <w:lsdException w:name="Bibliography" w:uiPriority="37"/>
-    <w:lsdException w:name="TOC Heading" w:uiPriority="39" w:qFormat="1"/>
-  </w:latentStyles>
-  <w:style w:type="paragraph" w:default="1" w:styleId="Normal">
-    <w:name w:val="Normal"/>
-    <w:qFormat/>
-  </w:style>
-  <w:style w:type="character" w:default="1" w:styleId="DefaultParagraphFont">
-    <w:name w:val="Default Paragraph Font"/>
-    <w:uiPriority w:val="1"/>
-    <w:semiHidden/>
-    <w:unhideWhenUsed/>
-  </w:style>
-  <w:style w:type="table" w:default="1" w:styleId="TableNormal">
-    <w:name w:val="Normal Table"/>
-    <w:uiPriority w:val="99"/>
-    <w:semiHidden/>
-    <w:unhideWhenUsed/>
-    <w:tblPr>
-      <w:tblInd w:w="0" w:type="dxa"/>
-      <w:tblCellMar>
-        <w:top w:w="0" w:type="dxa"/>
-        <w:left w:w="108" w:type="dxa"/>
-        <w:bottom w:w="0" w:type="dxa"/>
-        <w:right w:w="108" w:type="dxa"/>
-      </w:tblCellMar>
-    </w:tblPr>
-  </w:style>
-  <w:style w:type="numbering" w:default="1" w:styleId="NoList">
-    <w:name w:val="No List"/>
-    <w:uiPriority w:val="99"/>
-    <w:semiHidden/>
-    <w:unhideWhenUsed/>
-  </w:style>
-  <w:style w:type="paragraph" w:customStyle="1" w:styleId="5F54C504128147879A8E092622F04E43">
-    <w:name w:val="5F54C504128147879A8E092622F04E43"/>
-    <w:rsid w:val="00C15D94"/>
-  </w:style>
-  <w:style w:type="paragraph" w:customStyle="1" w:styleId="B81010FE071F4357B50719F8D5CEF81D">
-    <w:name w:val="B81010FE071F4357B50719F8D5CEF81D"/>
-    <w:rsid w:val="00C15D94"/>
-  </w:style>
-  <w:style w:type="paragraph" w:customStyle="1" w:styleId="BB10AA55C05740CD973398708D1206BC">
-    <w:name w:val="BB10AA55C05740CD973398708D1206BC"/>
-    <w:rsid w:val="00C15D94"/>
-  </w:style>
-</w:styles>
-</file>
-
-<file path=word/glossary/webSettings.xml><?xml version="1.0" encoding="utf-8"?>
-<w:webSettings xmlns:mc="http://schemas.openxmlformats.org/markup-compatibility/2006" xmlns:r="http://schemas.openxmlformats.org/officeDocument/2006/relationships" xmlns:w="http://schemas.openxmlformats.org/wordprocessingml/2006/main" xmlns:w14="http://schemas.microsoft.com/office/word/2010/wordml" mc:Ignorable="w14">
-  <w:optimizeForBrowser/>
-  <w:allowPNG/>
-</w:webSettings>
 </file>
 
 <file path=word/theme/theme1.xml><?xml version="1.0" encoding="utf-8"?>
@@ -6382,7 +5789,7 @@
 </file>
 
 <file path=customXml/itemProps1.xml><?xml version="1.0" encoding="utf-8"?>
-<ds:datastoreItem xmlns:ds="http://schemas.openxmlformats.org/officeDocument/2006/customXml" ds:itemID="{27F89ECF-7F6B-499E-BEED-074A1069E863}">
+<ds:datastoreItem xmlns:ds="http://schemas.openxmlformats.org/officeDocument/2006/customXml" ds:itemID="{F4B994A5-21FC-B043-8A15-52C49D6425D5}">
   <ds:schemaRefs>
     <ds:schemaRef ds:uri="http://schemas.openxmlformats.org/officeDocument/2006/bibliography"/>
   </ds:schemaRefs>

</xml_diff>

<commit_message>
Added presentation for lab 3, edited a typo in manage report
</commit_message>
<xml_diff>
--- a/Documentation/ManageReports/Management_Report_1.docx
+++ b/Documentation/ManageReports/Management_Report_1.docx
@@ -156,21 +156,12 @@
           <w:b/>
         </w:rPr>
       </w:pPr>
-      <w:proofErr w:type="spellStart"/>
       <w:r>
         <w:rPr>
           <w:rFonts w:asciiTheme="majorHAnsi" w:hAnsiTheme="majorHAnsi"/>
           <w:b/>
         </w:rPr>
-        <w:t>Dworak</w:t>
-      </w:r>
-      <w:proofErr w:type="spellEnd"/>
-      <w:r>
-        <w:rPr>
-          <w:rFonts w:asciiTheme="majorHAnsi" w:hAnsiTheme="majorHAnsi"/>
-          <w:b/>
-        </w:rPr>
-        <w:t>, Catherine</w:t>
+        <w:t>Dworak, Catherine</w:t>
       </w:r>
     </w:p>
     <w:p>
@@ -222,21 +213,12 @@
           <w:b/>
         </w:rPr>
       </w:pPr>
-      <w:proofErr w:type="gramStart"/>
       <w:r>
         <w:rPr>
           <w:rFonts w:ascii="Calibri" w:hAnsi="Calibri"/>
           <w:b/>
         </w:rPr>
-        <w:t>Weekly management report containing the responsibilities of each member over the course of the week and his/her contributions to the weekly tasks.</w:t>
-      </w:r>
-      <w:proofErr w:type="gramEnd"/>
-      <w:r>
-        <w:rPr>
-          <w:rFonts w:ascii="Calibri" w:hAnsi="Calibri"/>
-          <w:b/>
-        </w:rPr>
-        <w:t xml:space="preserve"> Also includes tasks completed during the meeting, a schedule for the upcoming week, and any significant unresolved problems encountered.</w:t>
+        <w:t>Weekly management report containing the responsibilities of each member over the course of the week and his/her contributions to the weekly tasks. Also includes tasks completed during the meeting, a schedule for the upcoming week, and any significant unresolved problems encountered.</w:t>
       </w:r>
     </w:p>
     <w:p>
@@ -441,7 +423,6 @@
           <w:szCs w:val="28"/>
         </w:rPr>
       </w:pPr>
-      <w:proofErr w:type="spellStart"/>
       <w:r>
         <w:rPr>
           <w:rFonts w:asciiTheme="majorHAnsi" w:hAnsiTheme="majorHAnsi"/>
@@ -449,17 +430,7 @@
           <w:sz w:val="28"/>
           <w:szCs w:val="28"/>
         </w:rPr>
-        <w:t>Dworak</w:t>
-      </w:r>
-      <w:proofErr w:type="spellEnd"/>
-      <w:r>
-        <w:rPr>
-          <w:rFonts w:asciiTheme="majorHAnsi" w:hAnsiTheme="majorHAnsi"/>
-          <w:b/>
-          <w:sz w:val="28"/>
-          <w:szCs w:val="28"/>
-        </w:rPr>
-        <w:t>, Catherine</w:t>
+        <w:t>Dworak, Catherine</w:t>
       </w:r>
     </w:p>
     <w:p>
@@ -602,7 +573,6 @@
           <w:szCs w:val="28"/>
         </w:rPr>
       </w:pPr>
-      <w:proofErr w:type="spellStart"/>
       <w:r>
         <w:rPr>
           <w:rFonts w:asciiTheme="majorHAnsi" w:hAnsiTheme="majorHAnsi"/>
@@ -610,17 +580,7 @@
           <w:sz w:val="28"/>
           <w:szCs w:val="28"/>
         </w:rPr>
-        <w:t>Dworak</w:t>
-      </w:r>
-      <w:proofErr w:type="spellEnd"/>
-      <w:r>
-        <w:rPr>
-          <w:rFonts w:asciiTheme="majorHAnsi" w:hAnsiTheme="majorHAnsi"/>
-          <w:b/>
-          <w:sz w:val="28"/>
-          <w:szCs w:val="28"/>
-        </w:rPr>
-        <w:t>, Catherine</w:t>
+        <w:t>Dworak, Catherine</w:t>
       </w:r>
     </w:p>
     <w:p>
@@ -1787,13 +1747,13 @@
         <w:rPr>
           <w:rFonts w:asciiTheme="majorHAnsi" w:hAnsiTheme="majorHAnsi"/>
         </w:rPr>
-        <w:t>Steven</w:t>
+        <w:t>David Bertoglio</w:t>
       </w:r>
       <w:r>
         <w:rPr>
           <w:rFonts w:asciiTheme="majorHAnsi" w:hAnsiTheme="majorHAnsi"/>
         </w:rPr>
-        <w:t xml:space="preserve"> Hauser: </w:t>
+        <w:t xml:space="preserve">: </w:t>
       </w:r>
       <w:r>
         <w:rPr>
@@ -1836,20 +1796,45 @@
         <w:rPr>
           <w:rFonts w:asciiTheme="majorHAnsi" w:hAnsiTheme="majorHAnsi"/>
         </w:rPr>
-        <w:t xml:space="preserve"> </w:t>
-      </w:r>
-      <w:proofErr w:type="spellStart"/>
+        <w:t xml:space="preserve"> Dworak: </w:t>
+      </w:r>
       <w:r>
         <w:rPr>
           <w:rFonts w:asciiTheme="majorHAnsi" w:hAnsiTheme="majorHAnsi"/>
         </w:rPr>
-        <w:t>Dworak</w:t>
-      </w:r>
-      <w:proofErr w:type="spellEnd"/>
+        <w:tab/>
+      </w:r>
       <w:r>
         <w:rPr>
           <w:rFonts w:asciiTheme="majorHAnsi" w:hAnsiTheme="majorHAnsi"/>
         </w:rPr>
+        <w:tab/>
+      </w:r>
+      <w:r>
+        <w:rPr>
+          <w:rFonts w:asciiTheme="majorHAnsi" w:hAnsiTheme="majorHAnsi"/>
+        </w:rPr>
+        <w:t>Web site development</w:t>
+      </w:r>
+    </w:p>
+    <w:p>
+      <w:pPr>
+        <w:rPr>
+          <w:rFonts w:asciiTheme="majorHAnsi" w:hAnsiTheme="majorHAnsi"/>
+        </w:rPr>
+      </w:pPr>
+      <w:r>
+        <w:rPr>
+          <w:rFonts w:asciiTheme="majorHAnsi" w:hAnsiTheme="majorHAnsi"/>
+        </w:rPr>
+        <w:t>Steven Hauser</w:t>
+      </w:r>
+      <w:bookmarkStart w:id="1" w:name="_GoBack"/>
+      <w:bookmarkEnd w:id="1"/>
+      <w:r>
+        <w:rPr>
+          <w:rFonts w:asciiTheme="majorHAnsi" w:hAnsiTheme="majorHAnsi"/>
+        </w:rPr>
         <w:t xml:space="preserve">: </w:t>
       </w:r>
       <w:r>
@@ -1868,43 +1853,12 @@
         <w:rPr>
           <w:rFonts w:asciiTheme="majorHAnsi" w:hAnsiTheme="majorHAnsi"/>
         </w:rPr>
-        <w:t>Web site development</w:t>
-      </w:r>
-    </w:p>
-    <w:p>
-      <w:pPr>
+        <w:t>Pr</w:t>
+      </w:r>
+      <w:r>
         <w:rPr>
           <w:rFonts w:asciiTheme="majorHAnsi" w:hAnsiTheme="majorHAnsi"/>
         </w:rPr>
-      </w:pPr>
-      <w:r>
-        <w:rPr>
-          <w:rFonts w:asciiTheme="majorHAnsi" w:hAnsiTheme="majorHAnsi"/>
-        </w:rPr>
-        <w:t xml:space="preserve">David Bertoglio: </w:t>
-      </w:r>
-      <w:r>
-        <w:rPr>
-          <w:rFonts w:asciiTheme="majorHAnsi" w:hAnsiTheme="majorHAnsi"/>
-        </w:rPr>
-        <w:tab/>
-      </w:r>
-      <w:r>
-        <w:rPr>
-          <w:rFonts w:asciiTheme="majorHAnsi" w:hAnsiTheme="majorHAnsi"/>
-        </w:rPr>
-        <w:tab/>
-      </w:r>
-      <w:r>
-        <w:rPr>
-          <w:rFonts w:asciiTheme="majorHAnsi" w:hAnsiTheme="majorHAnsi"/>
-        </w:rPr>
-        <w:t>Pr</w:t>
-      </w:r>
-      <w:r>
-        <w:rPr>
-          <w:rFonts w:asciiTheme="majorHAnsi" w:hAnsiTheme="majorHAnsi"/>
-        </w:rPr>
         <w:t>esentation preparation</w:t>
       </w:r>
     </w:p>
@@ -1912,11 +1866,11 @@
       <w:pPr>
         <w:pStyle w:val="Heading1"/>
       </w:pPr>
-      <w:bookmarkStart w:id="1" w:name="_Toc348102046"/>
+      <w:bookmarkStart w:id="2" w:name="_Toc348102046"/>
       <w:r>
         <w:t>Contributions</w:t>
       </w:r>
-      <w:bookmarkEnd w:id="1"/>
+      <w:bookmarkEnd w:id="2"/>
     </w:p>
     <w:p>
       <w:r>
@@ -2038,21 +1992,7 @@
         <w:rPr>
           <w:rFonts w:asciiTheme="majorHAnsi" w:hAnsiTheme="majorHAnsi"/>
         </w:rPr>
-        <w:t xml:space="preserve"> </w:t>
-      </w:r>
-      <w:proofErr w:type="spellStart"/>
-      <w:r>
-        <w:rPr>
-          <w:rFonts w:asciiTheme="majorHAnsi" w:hAnsiTheme="majorHAnsi"/>
-        </w:rPr>
-        <w:t>Dworak</w:t>
-      </w:r>
-      <w:proofErr w:type="spellEnd"/>
-      <w:r>
-        <w:rPr>
-          <w:rFonts w:asciiTheme="majorHAnsi" w:hAnsiTheme="majorHAnsi"/>
-        </w:rPr>
-        <w:t xml:space="preserve">: </w:t>
+        <w:t xml:space="preserve"> Dworak: </w:t>
       </w:r>
     </w:p>
     <w:p>
@@ -2135,22 +2075,22 @@
       <w:pPr>
         <w:pStyle w:val="Heading1"/>
       </w:pPr>
-      <w:bookmarkStart w:id="2" w:name="_Toc348102047"/>
+      <w:bookmarkStart w:id="3" w:name="_Toc348102047"/>
       <w:r>
         <w:lastRenderedPageBreak/>
         <w:t>Meeting Overview</w:t>
       </w:r>
-      <w:bookmarkEnd w:id="2"/>
+      <w:bookmarkEnd w:id="3"/>
     </w:p>
     <w:p>
       <w:pPr>
         <w:pStyle w:val="Heading2"/>
       </w:pPr>
-      <w:bookmarkStart w:id="3" w:name="_Toc348102048"/>
+      <w:bookmarkStart w:id="4" w:name="_Toc348102048"/>
       <w:r>
         <w:t>Attendees:</w:t>
       </w:r>
-      <w:bookmarkEnd w:id="3"/>
+      <w:bookmarkEnd w:id="4"/>
     </w:p>
     <w:p>
       <w:pPr>
@@ -2181,13 +2121,8 @@
         <w:ind w:left="720"/>
       </w:pPr>
       <w:r>
-        <w:t xml:space="preserve">Catherine </w:t>
-      </w:r>
-      <w:proofErr w:type="spellStart"/>
-      <w:r>
-        <w:t>Dworak</w:t>
-      </w:r>
-      <w:proofErr w:type="spellEnd"/>
+        <w:t>Catherine Dworak</w:t>
+      </w:r>
     </w:p>
     <w:p>
       <w:pPr>
@@ -2201,11 +2136,11 @@
       <w:pPr>
         <w:pStyle w:val="Heading2"/>
       </w:pPr>
-      <w:bookmarkStart w:id="4" w:name="_Toc348102049"/>
+      <w:bookmarkStart w:id="5" w:name="_Toc348102049"/>
       <w:r>
         <w:t>Meeting Location:</w:t>
       </w:r>
-      <w:bookmarkEnd w:id="4"/>
+      <w:bookmarkEnd w:id="5"/>
     </w:p>
     <w:p>
       <w:r>
@@ -2225,11 +2160,11 @@
       <w:pPr>
         <w:pStyle w:val="Heading2"/>
       </w:pPr>
-      <w:bookmarkStart w:id="5" w:name="_Toc348102050"/>
+      <w:bookmarkStart w:id="6" w:name="_Toc348102050"/>
       <w:r>
         <w:t>Meeting Time:</w:t>
       </w:r>
-      <w:bookmarkEnd w:id="5"/>
+      <w:bookmarkEnd w:id="6"/>
     </w:p>
     <w:p>
       <w:r>
@@ -2241,27 +2176,22 @@
       <w:pPr>
         <w:pStyle w:val="Heading2"/>
       </w:pPr>
-      <w:bookmarkStart w:id="6" w:name="_Toc348102051"/>
+      <w:bookmarkStart w:id="7" w:name="_Toc348102051"/>
       <w:r>
         <w:t>Agenda:</w:t>
       </w:r>
-      <w:bookmarkEnd w:id="6"/>
+      <w:bookmarkEnd w:id="7"/>
     </w:p>
     <w:p>
       <w:pPr>
         <w:pStyle w:val="Heading3"/>
         <w:ind w:firstLine="360"/>
       </w:pPr>
-      <w:bookmarkStart w:id="7" w:name="_Toc348102052"/>
-      <w:proofErr w:type="spellStart"/>
-      <w:r>
-        <w:t>Postlab</w:t>
-      </w:r>
-      <w:proofErr w:type="spellEnd"/>
-      <w:r>
-        <w:t xml:space="preserve"> 1:</w:t>
-      </w:r>
-      <w:bookmarkEnd w:id="7"/>
+      <w:bookmarkStart w:id="8" w:name="_Toc348102052"/>
+      <w:r>
+        <w:t>Postlab 1:</w:t>
+      </w:r>
+      <w:bookmarkEnd w:id="8"/>
     </w:p>
     <w:p>
       <w:pPr>
@@ -2340,16 +2270,11 @@
         <w:pStyle w:val="Heading3"/>
         <w:ind w:firstLine="360"/>
       </w:pPr>
-      <w:bookmarkStart w:id="8" w:name="_Toc348102053"/>
-      <w:proofErr w:type="spellStart"/>
-      <w:r>
-        <w:t>Prelab</w:t>
-      </w:r>
-      <w:proofErr w:type="spellEnd"/>
-      <w:r>
-        <w:t xml:space="preserve"> 2:</w:t>
-      </w:r>
-      <w:bookmarkEnd w:id="8"/>
+      <w:bookmarkStart w:id="9" w:name="_Toc348102053"/>
+      <w:r>
+        <w:t>Prelab 2:</w:t>
+      </w:r>
+      <w:bookmarkEnd w:id="9"/>
     </w:p>
     <w:p>
       <w:pPr>
@@ -2427,11 +2352,11 @@
       <w:pPr>
         <w:pStyle w:val="Heading2"/>
       </w:pPr>
-      <w:bookmarkStart w:id="9" w:name="_Toc348102054"/>
+      <w:bookmarkStart w:id="10" w:name="_Toc348102054"/>
       <w:r>
         <w:t>List of Completed Tasks</w:t>
       </w:r>
-      <w:bookmarkEnd w:id="9"/>
+      <w:bookmarkEnd w:id="10"/>
     </w:p>
     <w:p>
       <w:pPr>
@@ -2513,51 +2438,38 @@
       <w:pPr>
         <w:pStyle w:val="Heading1"/>
       </w:pPr>
-      <w:bookmarkStart w:id="10" w:name="_Toc348102055"/>
+      <w:bookmarkStart w:id="11" w:name="_Toc348102055"/>
       <w:r>
         <w:lastRenderedPageBreak/>
         <w:t>Schedule for Upcoming Week</w:t>
       </w:r>
-      <w:bookmarkEnd w:id="10"/>
+      <w:bookmarkEnd w:id="11"/>
     </w:p>
     <w:p>
       <w:pPr>
         <w:pStyle w:val="Heading2"/>
       </w:pPr>
-      <w:bookmarkStart w:id="11" w:name="_Toc348102056"/>
+      <w:bookmarkStart w:id="12" w:name="_Toc348102056"/>
       <w:r>
         <w:t>Additional Meeting:</w:t>
       </w:r>
-      <w:bookmarkEnd w:id="11"/>
+      <w:bookmarkEnd w:id="12"/>
     </w:p>
     <w:p>
       <w:r>
         <w:tab/>
-        <w:t xml:space="preserve">Feb 10, 2013 at 1:00 </w:t>
-      </w:r>
-      <w:proofErr w:type="spellStart"/>
-      <w:r>
-        <w:t>p.m</w:t>
-      </w:r>
-      <w:proofErr w:type="spellEnd"/>
+        <w:t>Feb 10, 2013 at 1:00 p.m</w:t>
+      </w:r>
     </w:p>
     <w:p>
       <w:pPr>
         <w:pStyle w:val="Heading2"/>
       </w:pPr>
-      <w:bookmarkStart w:id="12" w:name="_Toc348102057"/>
-      <w:r>
-        <w:t xml:space="preserve">Tasks to be </w:t>
-      </w:r>
-      <w:proofErr w:type="gramStart"/>
-      <w:r>
-        <w:t>Completed</w:t>
-      </w:r>
-      <w:proofErr w:type="gramEnd"/>
-      <w:r>
-        <w:t>:</w:t>
-      </w:r>
-      <w:bookmarkEnd w:id="12"/>
+      <w:bookmarkStart w:id="13" w:name="_Toc348102057"/>
+      <w:r>
+        <w:t>Tasks to be Completed:</w:t>
+      </w:r>
+      <w:bookmarkEnd w:id="13"/>
     </w:p>
     <w:p>
       <w:r>
@@ -2663,13 +2575,8 @@
     </w:p>
     <w:p>
       <w:r>
-        <w:t xml:space="preserve">Catherine </w:t>
-      </w:r>
-      <w:proofErr w:type="spellStart"/>
-      <w:r>
-        <w:t>Dworak</w:t>
-      </w:r>
-      <w:proofErr w:type="spellEnd"/>
+        <w:t>Catherine Dworak</w:t>
+      </w:r>
     </w:p>
     <w:p>
       <w:pPr>
@@ -2698,8 +2605,6 @@
         <w:tab/>
         <w:t>Feb 11</w:t>
       </w:r>
-      <w:bookmarkStart w:id="13" w:name="_GoBack"/>
-      <w:bookmarkEnd w:id="13"/>
     </w:p>
     <w:p>
       <w:pPr>
@@ -2827,7 +2732,7 @@
         <w:rStyle w:val="PageNumber"/>
         <w:noProof/>
       </w:rPr>
-      <w:t>6</w:t>
+      <w:t>4</w:t>
     </w:r>
     <w:r>
       <w:rPr>
@@ -2878,7 +2783,7 @@
         <w:rStyle w:val="PageNumber"/>
         <w:noProof/>
       </w:rPr>
-      <w:t>5</w:t>
+      <w:t>3</w:t>
     </w:r>
     <w:r>
       <w:rPr>
@@ -5789,7 +5694,7 @@
 </file>
 
 <file path=customXml/itemProps1.xml><?xml version="1.0" encoding="utf-8"?>
-<ds:datastoreItem xmlns:ds="http://schemas.openxmlformats.org/officeDocument/2006/customXml" ds:itemID="{F4B994A5-21FC-B043-8A15-52C49D6425D5}">
+<ds:datastoreItem xmlns:ds="http://schemas.openxmlformats.org/officeDocument/2006/customXml" ds:itemID="{9C32EA51-8AB0-1E49-8D0F-F2501E1D7F83}">
   <ds:schemaRefs>
     <ds:schemaRef ds:uri="http://schemas.openxmlformats.org/officeDocument/2006/bibliography"/>
   </ds:schemaRefs>

</xml_diff>